<commit_message>
2020_2 Lukanc, Stergar, Mesaaric, Cepic, Ivaskovic
</commit_message>
<xml_diff>
--- a/2020_2/Ivaskovic/IVaskovic članek.docx
+++ b/2020_2/Ivaskovic/IVaskovic članek.docx
@@ -2276,7 +2276,7 @@
       <w:r>
         <w:t>.</w:t>
       </w:r>
-      <w:bookmarkStart w:id="6" w:name="_Toc273430116"/>
+      <w:bookmarkStart w:id="5" w:name="_Toc273430116"/>
       <w:bookmarkEnd w:id="1"/>
       <w:bookmarkEnd w:id="2"/>
       <w:r>
@@ -2568,8 +2568,8 @@
           <w:szCs w:val="24"/>
         </w:rPr>
       </w:pPr>
-      <w:bookmarkStart w:id="7" w:name="_Toc341361966"/>
-      <w:bookmarkEnd w:id="6"/>
+      <w:bookmarkStart w:id="6" w:name="_Toc341361966"/>
+      <w:bookmarkEnd w:id="5"/>
       <w:r>
         <w:rPr>
           <w:rFonts w:cs="Times New Roman"/>
@@ -2578,7 +2578,7 @@
         </w:rPr>
         <w:t>Sklep</w:t>
       </w:r>
-      <w:bookmarkEnd w:id="7"/>
+      <w:bookmarkEnd w:id="6"/>
     </w:p>
     <w:p>
       <w:pPr>
@@ -2844,7 +2844,6 @@
         </w:tabs>
         <w:jc w:val="both"/>
         <w:rPr>
-          <w:i/>
           <w:sz w:val="20"/>
           <w:szCs w:val="20"/>
         </w:rPr>
@@ -2882,6 +2881,102 @@
           <w:szCs w:val="20"/>
         </w:rPr>
         <w:t xml:space="preserve"> </w:t>
+      </w:r>
+      <w:proofErr w:type="spellStart"/>
+      <w:r>
+        <w:rPr>
+          <w:i/>
+          <w:sz w:val="20"/>
+          <w:szCs w:val="20"/>
+        </w:rPr>
+        <w:t>Slavonic</w:t>
+      </w:r>
+      <w:proofErr w:type="spellEnd"/>
+      <w:r>
+        <w:rPr>
+          <w:i/>
+          <w:sz w:val="20"/>
+          <w:szCs w:val="20"/>
+        </w:rPr>
+        <w:t xml:space="preserve"> </w:t>
+      </w:r>
+      <w:proofErr w:type="spellStart"/>
+      <w:r>
+        <w:rPr>
+          <w:i/>
+          <w:sz w:val="20"/>
+          <w:szCs w:val="20"/>
+        </w:rPr>
+        <w:t>and</w:t>
+      </w:r>
+      <w:proofErr w:type="spellEnd"/>
+      <w:r>
+        <w:rPr>
+          <w:i/>
+          <w:sz w:val="20"/>
+          <w:szCs w:val="20"/>
+        </w:rPr>
+        <w:t xml:space="preserve"> </w:t>
+      </w:r>
+      <w:proofErr w:type="spellStart"/>
+      <w:r>
+        <w:rPr>
+          <w:i/>
+          <w:sz w:val="20"/>
+          <w:szCs w:val="20"/>
+        </w:rPr>
+        <w:t>East</w:t>
+      </w:r>
+      <w:proofErr w:type="spellEnd"/>
+      <w:r>
+        <w:rPr>
+          <w:i/>
+          <w:sz w:val="20"/>
+          <w:szCs w:val="20"/>
+        </w:rPr>
+        <w:t xml:space="preserve"> </w:t>
+      </w:r>
+      <w:proofErr w:type="spellStart"/>
+      <w:r>
+        <w:rPr>
+          <w:i/>
+          <w:sz w:val="20"/>
+          <w:szCs w:val="20"/>
+        </w:rPr>
+        <w:t>European</w:t>
+      </w:r>
+      <w:proofErr w:type="spellEnd"/>
+      <w:r>
+        <w:rPr>
+          <w:i/>
+          <w:sz w:val="20"/>
+          <w:szCs w:val="20"/>
+        </w:rPr>
+        <w:t xml:space="preserve"> Review</w:t>
+      </w:r>
+      <w:r>
+        <w:rPr>
+          <w:sz w:val="20"/>
+          <w:szCs w:val="20"/>
+        </w:rPr>
+        <w:t xml:space="preserve"> 70, št. 2 (1992): 284</w:t>
+      </w:r>
+      <w:r>
+        <w:rPr>
+          <w:rFonts w:eastAsia="Calibri"/>
+          <w:bCs/>
+          <w:iCs/>
+          <w:sz w:val="20"/>
+          <w:szCs w:val="20"/>
+        </w:rPr>
+        <w:t>–</w:t>
+      </w:r>
+      <w:r>
+        <w:rPr>
+          <w:sz w:val="20"/>
+          <w:szCs w:val="20"/>
+        </w:rPr>
+        <w:t>305.</w:t>
       </w:r>
     </w:p>
     <w:p>
@@ -2900,6 +2995,13 @@
           <w:szCs w:val="20"/>
         </w:rPr>
       </w:pPr>
+      <w:r>
+        <w:rPr>
+          <w:sz w:val="20"/>
+          <w:szCs w:val="20"/>
+        </w:rPr>
+        <w:t xml:space="preserve">Crawford, James. </w:t>
+      </w:r>
       <w:proofErr w:type="spellStart"/>
       <w:r>
         <w:rPr>
@@ -2907,7 +3009,7 @@
           <w:sz w:val="20"/>
           <w:szCs w:val="20"/>
         </w:rPr>
-        <w:t>Slavonic</w:t>
+        <w:t>The</w:t>
       </w:r>
       <w:proofErr w:type="spellEnd"/>
       <w:r>
@@ -2925,7 +3027,7 @@
           <w:sz w:val="20"/>
           <w:szCs w:val="20"/>
         </w:rPr>
-        <w:t>and</w:t>
+        <w:t>Creation</w:t>
       </w:r>
       <w:proofErr w:type="spellEnd"/>
       <w:r>
@@ -2943,7 +3045,7 @@
           <w:sz w:val="20"/>
           <w:szCs w:val="20"/>
         </w:rPr>
-        <w:t>East</w:t>
+        <w:t>of</w:t>
       </w:r>
       <w:proofErr w:type="spellEnd"/>
       <w:r>
@@ -2961,7 +3063,7 @@
           <w:sz w:val="20"/>
           <w:szCs w:val="20"/>
         </w:rPr>
-        <w:t>European</w:t>
+        <w:t>States</w:t>
       </w:r>
       <w:proofErr w:type="spellEnd"/>
       <w:r>
@@ -2970,31 +3072,58 @@
           <w:sz w:val="20"/>
           <w:szCs w:val="20"/>
         </w:rPr>
-        <w:t xml:space="preserve"> Review</w:t>
-      </w:r>
-      <w:r>
-        <w:rPr>
-          <w:sz w:val="20"/>
-          <w:szCs w:val="20"/>
-        </w:rPr>
-        <w:t xml:space="preserve"> 70, št. 2 (1992): 284</w:t>
-      </w:r>
-      <w:r>
-        <w:rPr>
-          <w:rFonts w:eastAsia="Calibri"/>
-          <w:bCs/>
-          <w:iCs/>
-          <w:sz w:val="20"/>
-          <w:szCs w:val="20"/>
-        </w:rPr>
-        <w:t>–</w:t>
-      </w:r>
-      <w:r>
-        <w:rPr>
-          <w:sz w:val="20"/>
-          <w:szCs w:val="20"/>
-        </w:rPr>
-        <w:t>305.</w:t>
+        <w:t xml:space="preserve"> in </w:t>
+      </w:r>
+      <w:proofErr w:type="spellStart"/>
+      <w:r>
+        <w:rPr>
+          <w:i/>
+          <w:sz w:val="20"/>
+          <w:szCs w:val="20"/>
+        </w:rPr>
+        <w:t>International</w:t>
+      </w:r>
+      <w:proofErr w:type="spellEnd"/>
+      <w:r>
+        <w:rPr>
+          <w:i/>
+          <w:sz w:val="20"/>
+          <w:szCs w:val="20"/>
+        </w:rPr>
+        <w:t xml:space="preserve"> </w:t>
+      </w:r>
+      <w:proofErr w:type="spellStart"/>
+      <w:r>
+        <w:rPr>
+          <w:i/>
+          <w:sz w:val="20"/>
+          <w:szCs w:val="20"/>
+        </w:rPr>
+        <w:t>L</w:t>
+      </w:r>
+      <w:r>
+        <w:rPr>
+          <w:i/>
+          <w:sz w:val="20"/>
+          <w:szCs w:val="20"/>
+        </w:rPr>
+        <w:t>aw</w:t>
+      </w:r>
+      <w:proofErr w:type="spellEnd"/>
+      <w:r>
+        <w:rPr>
+          <w:i/>
+          <w:sz w:val="20"/>
+          <w:szCs w:val="20"/>
+        </w:rPr>
+        <w:t>.</w:t>
+      </w:r>
+      <w:r>
+        <w:rPr>
+          <w:sz w:val="20"/>
+          <w:szCs w:val="20"/>
+        </w:rPr>
+        <w:t xml:space="preserve"> Oxford: Clarendon, 2007.</w:t>
       </w:r>
     </w:p>
     <w:p>
@@ -3011,32 +3140,48 @@
         <w:rPr>
           <w:sz w:val="20"/>
           <w:szCs w:val="20"/>
-        </w:rPr>
-      </w:pPr>
-      <w:r>
-        <w:rPr>
-          <w:sz w:val="20"/>
-          <w:szCs w:val="20"/>
-        </w:rPr>
-        <w:t xml:space="preserve">Crawford, James. </w:t>
-      </w:r>
+          <w:shd w:val="clear" w:color="auto" w:fill="FFFAF0"/>
+        </w:rPr>
+      </w:pPr>
       <w:proofErr w:type="spellStart"/>
       <w:r>
         <w:rPr>
-          <w:i/>
-          <w:sz w:val="20"/>
-          <w:szCs w:val="20"/>
-        </w:rPr>
-        <w:t>The</w:t>
+          <w:sz w:val="20"/>
+          <w:szCs w:val="20"/>
+        </w:rPr>
+        <w:t>Čulinović</w:t>
       </w:r>
       <w:proofErr w:type="spellEnd"/>
       <w:r>
         <w:rPr>
-          <w:i/>
-          <w:sz w:val="20"/>
-          <w:szCs w:val="20"/>
-        </w:rPr>
-        <w:t xml:space="preserve"> </w:t>
+          <w:sz w:val="20"/>
+          <w:szCs w:val="20"/>
+        </w:rPr>
+        <w:t xml:space="preserve">, Ferdo. </w:t>
+      </w:r>
+      <w:r>
+        <w:rPr>
+          <w:i/>
+          <w:sz w:val="20"/>
+          <w:szCs w:val="20"/>
+        </w:rPr>
+        <w:t>Državnopravna histori</w:t>
+      </w:r>
+      <w:r>
+        <w:rPr>
+          <w:i/>
+          <w:sz w:val="20"/>
+          <w:szCs w:val="20"/>
+        </w:rPr>
+        <w:t>ja jugoslavenskih zemalja XIX. i</w:t>
+      </w:r>
+      <w:r>
+        <w:rPr>
+          <w:i/>
+          <w:sz w:val="20"/>
+          <w:szCs w:val="20"/>
+        </w:rPr>
+        <w:t xml:space="preserve"> XX. stoljeća – Hrvatska, Slavonija i Dalmacija, Istra, </w:t>
       </w:r>
       <w:proofErr w:type="spellStart"/>
       <w:r>
@@ -3045,7 +3190,7 @@
           <w:sz w:val="20"/>
           <w:szCs w:val="20"/>
         </w:rPr>
-        <w:t>Creation</w:t>
+        <w:t>Srpska</w:t>
       </w:r>
       <w:proofErr w:type="spellEnd"/>
       <w:r>
@@ -3054,7 +3199,7 @@
           <w:sz w:val="20"/>
           <w:szCs w:val="20"/>
         </w:rPr>
-        <w:t xml:space="preserve"> </w:t>
+        <w:t xml:space="preserve"> Vojvodina, Slovenija, </w:t>
       </w:r>
       <w:proofErr w:type="spellStart"/>
       <w:r>
@@ -3063,7 +3208,7 @@
           <w:sz w:val="20"/>
           <w:szCs w:val="20"/>
         </w:rPr>
-        <w:t>of</w:t>
+        <w:t>bosna</w:t>
       </w:r>
       <w:proofErr w:type="spellEnd"/>
       <w:r>
@@ -3072,76 +3217,14 @@
           <w:sz w:val="20"/>
           <w:szCs w:val="20"/>
         </w:rPr>
-        <w:t xml:space="preserve"> </w:t>
-      </w:r>
-      <w:proofErr w:type="spellStart"/>
-      <w:r>
-        <w:rPr>
-          <w:i/>
-          <w:sz w:val="20"/>
-          <w:szCs w:val="20"/>
-        </w:rPr>
-        <w:t>States</w:t>
-      </w:r>
-      <w:proofErr w:type="spellEnd"/>
-      <w:r>
-        <w:rPr>
-          <w:i/>
-          <w:sz w:val="20"/>
-          <w:szCs w:val="20"/>
-        </w:rPr>
-        <w:t xml:space="preserve"> in </w:t>
-      </w:r>
-      <w:proofErr w:type="spellStart"/>
-      <w:r>
-        <w:rPr>
-          <w:i/>
-          <w:sz w:val="20"/>
-          <w:szCs w:val="20"/>
-        </w:rPr>
-        <w:t>International</w:t>
-      </w:r>
-      <w:proofErr w:type="spellEnd"/>
-      <w:r>
-        <w:rPr>
-          <w:i/>
-          <w:sz w:val="20"/>
-          <w:szCs w:val="20"/>
-        </w:rPr>
-        <w:t xml:space="preserve"> </w:t>
-      </w:r>
-      <w:proofErr w:type="spellStart"/>
-      <w:r>
-        <w:rPr>
-          <w:i/>
-          <w:sz w:val="20"/>
-          <w:szCs w:val="20"/>
-        </w:rPr>
-        <w:t>L</w:t>
-      </w:r>
-      <w:r>
-        <w:rPr>
-          <w:i/>
-          <w:sz w:val="20"/>
-          <w:szCs w:val="20"/>
-        </w:rPr>
-        <w:t>aw</w:t>
-      </w:r>
-      <w:proofErr w:type="spellEnd"/>
-      <w:r>
-        <w:rPr>
-          <w:i/>
-          <w:sz w:val="20"/>
-          <w:szCs w:val="20"/>
-        </w:rPr>
-        <w:t>.</w:t>
-      </w:r>
-      <w:r>
-        <w:rPr>
-          <w:sz w:val="20"/>
-          <w:szCs w:val="20"/>
-        </w:rPr>
-        <w:t xml:space="preserve"> Oxford: Clarendon, 2007.</w:t>
+        <w:t xml:space="preserve"> i Hercegovina.</w:t>
+      </w:r>
+      <w:r>
+        <w:rPr>
+          <w:sz w:val="20"/>
+          <w:szCs w:val="20"/>
+        </w:rPr>
+        <w:t xml:space="preserve"> Zagreb: Školska knjiga, 1956. </w:t>
       </w:r>
     </w:p>
     <w:p>
@@ -3156,9 +3239,9 @@
         </w:tabs>
         <w:jc w:val="both"/>
         <w:rPr>
-          <w:i/>
-          <w:sz w:val="20"/>
-          <w:szCs w:val="20"/>
+          <w:sz w:val="20"/>
+          <w:szCs w:val="20"/>
+          <w:shd w:val="clear" w:color="auto" w:fill="FFFAF0"/>
         </w:rPr>
       </w:pPr>
       <w:proofErr w:type="spellStart"/>
@@ -3172,6 +3255,7 @@
       <w:proofErr w:type="spellEnd"/>
       <w:r>
         <w:rPr>
+          <w:rFonts w:eastAsia="Calibri"/>
           <w:sz w:val="20"/>
           <w:szCs w:val="20"/>
         </w:rPr>
@@ -3179,27 +3263,20 @@
       </w:r>
       <w:r>
         <w:rPr>
-          <w:i/>
-          <w:sz w:val="20"/>
-          <w:szCs w:val="20"/>
-        </w:rPr>
-        <w:t>Državnopravna histori</w:t>
-      </w:r>
-      <w:r>
-        <w:rPr>
-          <w:i/>
-          <w:sz w:val="20"/>
-          <w:szCs w:val="20"/>
-        </w:rPr>
-        <w:t>ja jugoslavenskih zemalja XIX. i</w:t>
-      </w:r>
-      <w:r>
-        <w:rPr>
-          <w:i/>
-          <w:sz w:val="20"/>
-          <w:szCs w:val="20"/>
-        </w:rPr>
-        <w:t xml:space="preserve"> XX. stoljeća – Hrvatska, Slavonija i </w:t>
+          <w:rFonts w:eastAsia="Calibri"/>
+          <w:i/>
+          <w:sz w:val="20"/>
+          <w:szCs w:val="20"/>
+        </w:rPr>
+        <w:t xml:space="preserve">Jugoslavija između dva rata. </w:t>
+      </w:r>
+      <w:r>
+        <w:rPr>
+          <w:rFonts w:eastAsia="Calibri"/>
+          <w:sz w:val="20"/>
+          <w:szCs w:val="20"/>
+        </w:rPr>
+        <w:t>Zagreb: Jugoslavenska akademija znanosti i umjetnosti, 1961.</w:t>
       </w:r>
     </w:p>
     <w:p>
@@ -3219,56 +3296,75 @@
           <w:shd w:val="clear" w:color="auto" w:fill="FFFAF0"/>
         </w:rPr>
       </w:pPr>
-      <w:r>
-        <w:rPr>
-          <w:i/>
-          <w:sz w:val="20"/>
-          <w:szCs w:val="20"/>
-        </w:rPr>
-        <w:t xml:space="preserve">Dalmacija, Istra, </w:t>
-      </w:r>
       <w:proofErr w:type="spellStart"/>
       <w:r>
         <w:rPr>
-          <w:i/>
-          <w:sz w:val="20"/>
-          <w:szCs w:val="20"/>
-        </w:rPr>
-        <w:t>Srpska</w:t>
+          <w:sz w:val="20"/>
+          <w:szCs w:val="20"/>
+        </w:rPr>
+        <w:t>Čulinović</w:t>
       </w:r>
       <w:proofErr w:type="spellEnd"/>
       <w:r>
         <w:rPr>
-          <w:i/>
-          <w:sz w:val="20"/>
-          <w:szCs w:val="20"/>
-        </w:rPr>
-        <w:t xml:space="preserve"> Vojvodina, Slovenija, </w:t>
+          <w:rFonts w:eastAsia="Calibri"/>
+          <w:sz w:val="20"/>
+          <w:szCs w:val="20"/>
+        </w:rPr>
+        <w:t xml:space="preserve">, Ferdo. </w:t>
+      </w:r>
+      <w:r>
+        <w:rPr>
+          <w:rFonts w:eastAsia="Calibri"/>
+          <w:i/>
+          <w:sz w:val="20"/>
+          <w:szCs w:val="20"/>
+        </w:rPr>
+        <w:t>Tri etape nacionalnog pitanja u jugoslovenskim zemljama.</w:t>
+      </w:r>
+      <w:r>
+        <w:rPr>
+          <w:rFonts w:eastAsia="Calibri"/>
+          <w:sz w:val="20"/>
+          <w:szCs w:val="20"/>
+        </w:rPr>
+        <w:t xml:space="preserve"> Zagreb: </w:t>
       </w:r>
       <w:proofErr w:type="spellStart"/>
       <w:r>
         <w:rPr>
-          <w:i/>
-          <w:sz w:val="20"/>
-          <w:szCs w:val="20"/>
-        </w:rPr>
-        <w:t>bosna</w:t>
+          <w:rFonts w:eastAsia="Calibri"/>
+          <w:sz w:val="20"/>
+          <w:szCs w:val="20"/>
+        </w:rPr>
+        <w:t>Jugoslavenska</w:t>
       </w:r>
       <w:proofErr w:type="spellEnd"/>
       <w:r>
         <w:rPr>
-          <w:i/>
-          <w:sz w:val="20"/>
-          <w:szCs w:val="20"/>
-        </w:rPr>
-        <w:t xml:space="preserve"> i Hercegovina.</w:t>
-      </w:r>
-      <w:r>
-        <w:rPr>
-          <w:sz w:val="20"/>
-          <w:szCs w:val="20"/>
-        </w:rPr>
-        <w:t xml:space="preserve"> Zagreb: Školska knjiga, 1956. </w:t>
+          <w:rFonts w:eastAsia="Calibri"/>
+          <w:sz w:val="20"/>
+          <w:szCs w:val="20"/>
+        </w:rPr>
+        <w:t xml:space="preserve"> akademija znanosti i </w:t>
+      </w:r>
+      <w:proofErr w:type="spellStart"/>
+      <w:r>
+        <w:rPr>
+          <w:rFonts w:eastAsia="Calibri"/>
+          <w:sz w:val="20"/>
+          <w:szCs w:val="20"/>
+        </w:rPr>
+        <w:t>umjetnosti</w:t>
+      </w:r>
+      <w:proofErr w:type="spellEnd"/>
+      <w:r>
+        <w:rPr>
+          <w:rFonts w:eastAsia="Calibri"/>
+          <w:sz w:val="20"/>
+          <w:szCs w:val="20"/>
+        </w:rPr>
+        <w:t>, 1962.</w:t>
       </w:r>
     </w:p>
     <w:p>
@@ -3285,7 +3381,6 @@
         <w:rPr>
           <w:sz w:val="20"/>
           <w:szCs w:val="20"/>
-          <w:shd w:val="clear" w:color="auto" w:fill="FFFAF0"/>
         </w:rPr>
       </w:pPr>
       <w:proofErr w:type="spellStart"/>
@@ -3294,33 +3389,30 @@
           <w:sz w:val="20"/>
           <w:szCs w:val="20"/>
         </w:rPr>
-        <w:t>Čulinović</w:t>
+        <w:t>Đokić</w:t>
       </w:r>
       <w:proofErr w:type="spellEnd"/>
       <w:r>
         <w:rPr>
-          <w:rFonts w:eastAsia="Calibri"/>
-          <w:sz w:val="20"/>
-          <w:szCs w:val="20"/>
-        </w:rPr>
-        <w:t xml:space="preserve">, Ferdo. </w:t>
-      </w:r>
-      <w:r>
-        <w:rPr>
-          <w:rFonts w:eastAsia="Calibri"/>
-          <w:i/>
-          <w:sz w:val="20"/>
-          <w:szCs w:val="20"/>
-        </w:rPr>
-        <w:t xml:space="preserve">Jugoslavija između dva rata. </w:t>
-      </w:r>
-      <w:r>
-        <w:rPr>
-          <w:rFonts w:eastAsia="Calibri"/>
-          <w:sz w:val="20"/>
-          <w:szCs w:val="20"/>
-        </w:rPr>
-        <w:t>Zagreb: Jugoslavenska akademija znanosti i umjetnosti, 1961.</w:t>
+          <w:sz w:val="20"/>
+          <w:szCs w:val="20"/>
+        </w:rPr>
+        <w:t xml:space="preserve">, Dejan. </w:t>
+      </w:r>
+      <w:r>
+        <w:rPr>
+          <w:i/>
+          <w:sz w:val="20"/>
+          <w:szCs w:val="20"/>
+        </w:rPr>
+        <w:t>Nedostižni kompromis. Srpsko-hrvatsko pitanje u međuratnoj Jugoslaviji.</w:t>
+      </w:r>
+      <w:r>
+        <w:rPr>
+          <w:sz w:val="20"/>
+          <w:szCs w:val="20"/>
+        </w:rPr>
+        <w:t xml:space="preserve"> Beograd: Fabrika knjiga, 2010. </w:t>
       </w:r>
     </w:p>
     <w:p>
@@ -3335,7 +3427,6 @@
         </w:tabs>
         <w:jc w:val="both"/>
         <w:rPr>
-          <w:rFonts w:eastAsia="Calibri"/>
           <w:sz w:val="20"/>
           <w:szCs w:val="20"/>
         </w:rPr>
@@ -3346,33 +3437,30 @@
           <w:sz w:val="20"/>
           <w:szCs w:val="20"/>
         </w:rPr>
-        <w:t>Čulinović</w:t>
+        <w:t>Engelsfeld</w:t>
       </w:r>
       <w:proofErr w:type="spellEnd"/>
       <w:r>
         <w:rPr>
-          <w:rFonts w:eastAsia="Calibri"/>
-          <w:sz w:val="20"/>
-          <w:szCs w:val="20"/>
-        </w:rPr>
-        <w:t xml:space="preserve">, Ferdo. </w:t>
-      </w:r>
-      <w:r>
-        <w:rPr>
-          <w:rFonts w:eastAsia="Calibri"/>
-          <w:i/>
-          <w:sz w:val="20"/>
-          <w:szCs w:val="20"/>
-        </w:rPr>
-        <w:t>Tri etape nacionalnog pitanja u jugoslovenskim zemljama.</w:t>
-      </w:r>
-      <w:r>
-        <w:rPr>
-          <w:rFonts w:eastAsia="Calibri"/>
-          <w:sz w:val="20"/>
-          <w:szCs w:val="20"/>
-        </w:rPr>
-        <w:t xml:space="preserve"> Zagreb: Jugoslavenska akademija </w:t>
+          <w:sz w:val="20"/>
+          <w:szCs w:val="20"/>
+        </w:rPr>
+        <w:t xml:space="preserve">, Neda. </w:t>
+      </w:r>
+      <w:r>
+        <w:rPr>
+          <w:i/>
+          <w:sz w:val="20"/>
+          <w:szCs w:val="20"/>
+        </w:rPr>
+        <w:t>Povijest hrvatske države i prava – razdoblje od 18. do 20. stoljeća.</w:t>
+      </w:r>
+      <w:r>
+        <w:rPr>
+          <w:sz w:val="20"/>
+          <w:szCs w:val="20"/>
+        </w:rPr>
+        <w:t xml:space="preserve"> Zagreb: Pravni fakultet, 2002.</w:t>
       </w:r>
     </w:p>
     <w:p>
@@ -3389,34 +3477,29 @@
         <w:rPr>
           <w:sz w:val="20"/>
           <w:szCs w:val="20"/>
-          <w:shd w:val="clear" w:color="auto" w:fill="FFFAF0"/>
-        </w:rPr>
-      </w:pPr>
-      <w:r>
-        <w:rPr>
-          <w:rFonts w:eastAsia="Calibri"/>
-          <w:sz w:val="20"/>
-          <w:szCs w:val="20"/>
-        </w:rPr>
-        <w:t xml:space="preserve">znanosti i </w:t>
-      </w:r>
-      <w:proofErr w:type="spellStart"/>
-      <w:r>
-        <w:rPr>
-          <w:rFonts w:eastAsia="Calibri"/>
-          <w:sz w:val="20"/>
-          <w:szCs w:val="20"/>
-        </w:rPr>
-        <w:t>umjetnosti</w:t>
-      </w:r>
-      <w:proofErr w:type="spellEnd"/>
-      <w:r>
-        <w:rPr>
-          <w:rFonts w:eastAsia="Calibri"/>
-          <w:sz w:val="20"/>
-          <w:szCs w:val="20"/>
-        </w:rPr>
-        <w:t>, 1962.</w:t>
+        </w:rPr>
+      </w:pPr>
+      <w:r>
+        <w:rPr>
+          <w:sz w:val="20"/>
+          <w:szCs w:val="20"/>
+        </w:rPr>
+        <w:t xml:space="preserve">Gašparič, Jure. »Parlamentarna razprava v prvi Jugoslaviji.« </w:t>
+      </w:r>
+      <w:r>
+        <w:rPr>
+          <w:i/>
+          <w:sz w:val="20"/>
+          <w:szCs w:val="20"/>
+        </w:rPr>
+        <w:t>Prispevki za novejšo zgodovino</w:t>
+      </w:r>
+      <w:r>
+        <w:rPr>
+          <w:sz w:val="20"/>
+          <w:szCs w:val="20"/>
+        </w:rPr>
+        <w:t xml:space="preserve"> 54, št. 2 (2014): 63–78.</w:t>
       </w:r>
     </w:p>
     <w:p>
@@ -3435,36 +3518,27 @@
           <w:szCs w:val="20"/>
         </w:rPr>
       </w:pPr>
-      <w:proofErr w:type="spellStart"/>
-      <w:r>
-        <w:rPr>
-          <w:sz w:val="20"/>
-          <w:szCs w:val="20"/>
-        </w:rPr>
-        <w:t>Đokić</w:t>
-      </w:r>
-      <w:proofErr w:type="spellEnd"/>
-      <w:r>
-        <w:rPr>
-          <w:sz w:val="20"/>
-          <w:szCs w:val="20"/>
-        </w:rPr>
-        <w:t xml:space="preserve">, Dejan. </w:t>
-      </w:r>
-      <w:r>
-        <w:rPr>
-          <w:i/>
-          <w:sz w:val="20"/>
-          <w:szCs w:val="20"/>
-        </w:rPr>
-        <w:t>Nedostižni kompromis. Srpsko-hrvatsko pitanje u međuratnoj Jugoslaviji.</w:t>
-      </w:r>
-      <w:r>
-        <w:rPr>
-          <w:sz w:val="20"/>
-          <w:szCs w:val="20"/>
-        </w:rPr>
-        <w:t xml:space="preserve"> Beograd: Fabrika </w:t>
+      <w:r>
+        <w:rPr>
+          <w:sz w:val="20"/>
+          <w:szCs w:val="20"/>
+        </w:rPr>
+        <w:t xml:space="preserve">Granda, Stane. </w:t>
+      </w:r>
+      <w:r>
+        <w:rPr>
+          <w:i/>
+          <w:sz w:val="20"/>
+          <w:szCs w:val="20"/>
+        </w:rPr>
+        <w:t>Slovenija.</w:t>
+      </w:r>
+      <w:r>
+        <w:rPr>
+          <w:sz w:val="20"/>
+          <w:szCs w:val="20"/>
+        </w:rPr>
+        <w:t xml:space="preserve"> Ljubljana: Urad vlade za komuniciranje, 2008.</w:t>
       </w:r>
     </w:p>
     <w:p>
@@ -3488,7 +3562,22 @@
           <w:sz w:val="20"/>
           <w:szCs w:val="20"/>
         </w:rPr>
-        <w:t xml:space="preserve">knjiga, 2010. </w:t>
+        <w:t xml:space="preserve">Jovanović, Slobodan. </w:t>
+      </w:r>
+      <w:r>
+        <w:rPr>
+          <w:i/>
+          <w:sz w:val="20"/>
+          <w:szCs w:val="20"/>
+        </w:rPr>
+        <w:t>Ustavno pravo Kraljevine Srba, Hrvata i Slovenaca.</w:t>
+      </w:r>
+      <w:r>
+        <w:rPr>
+          <w:sz w:val="20"/>
+          <w:szCs w:val="20"/>
+        </w:rPr>
+        <w:t xml:space="preserve"> Beograd: Službeni list SRJ, 1995.</w:t>
       </w:r>
     </w:p>
     <w:p>
@@ -3513,7 +3602,7 @@
           <w:sz w:val="20"/>
           <w:szCs w:val="20"/>
         </w:rPr>
-        <w:t>Engelsfeld</w:t>
+        <w:t>Krizman</w:t>
       </w:r>
       <w:proofErr w:type="spellEnd"/>
       <w:r>
@@ -3521,22 +3610,45 @@
           <w:sz w:val="20"/>
           <w:szCs w:val="20"/>
         </w:rPr>
-        <w:t xml:space="preserve">, Neda. </w:t>
-      </w:r>
-      <w:r>
-        <w:rPr>
-          <w:i/>
-          <w:sz w:val="20"/>
-          <w:szCs w:val="20"/>
-        </w:rPr>
-        <w:t>Povijest hrvatske države i prava – razdoblje od 18. do 20. stoljeća.</w:t>
-      </w:r>
-      <w:r>
-        <w:rPr>
-          <w:sz w:val="20"/>
-          <w:szCs w:val="20"/>
-        </w:rPr>
-        <w:t xml:space="preserve"> Zagreb: Pravni fakultet, </w:t>
+        <w:t xml:space="preserve">, Bogdan. </w:t>
+      </w:r>
+      <w:r>
+        <w:rPr>
+          <w:i/>
+          <w:sz w:val="20"/>
+          <w:szCs w:val="20"/>
+        </w:rPr>
+        <w:t xml:space="preserve">Vanjska politika jugoslavenske države 1918–1941. Diplomatsko-historijski pregled. </w:t>
+      </w:r>
+      <w:r>
+        <w:rPr>
+          <w:sz w:val="20"/>
+          <w:szCs w:val="20"/>
+        </w:rPr>
+        <w:t>Zagreb:</w:t>
+      </w:r>
+      <w:r>
+        <w:rPr>
+          <w:sz w:val="20"/>
+          <w:szCs w:val="20"/>
+        </w:rPr>
+        <w:t xml:space="preserve"> </w:t>
+      </w:r>
+      <w:proofErr w:type="spellStart"/>
+      <w:r>
+        <w:rPr>
+          <w:sz w:val="20"/>
+          <w:szCs w:val="20"/>
+        </w:rPr>
+        <w:t>Školska</w:t>
+      </w:r>
+      <w:proofErr w:type="spellEnd"/>
+      <w:r>
+        <w:rPr>
+          <w:sz w:val="20"/>
+          <w:szCs w:val="20"/>
+        </w:rPr>
+        <w:t xml:space="preserve"> knjiga, 1975.</w:t>
       </w:r>
     </w:p>
     <w:p>
@@ -3560,253 +3672,43 @@
           <w:sz w:val="20"/>
           <w:szCs w:val="20"/>
         </w:rPr>
-        <w:t>2002.</w:t>
-      </w:r>
-    </w:p>
-    <w:p>
-      <w:pPr>
-        <w:pStyle w:val="Odstavekseznama"/>
-        <w:numPr>
-          <w:ilvl w:val="0"/>
-          <w:numId w:val="1"/>
-        </w:numPr>
-        <w:tabs>
-          <w:tab w:val="left" w:pos="426"/>
-        </w:tabs>
-        <w:jc w:val="both"/>
-        <w:rPr>
-          <w:sz w:val="20"/>
-          <w:szCs w:val="20"/>
-        </w:rPr>
-      </w:pPr>
-      <w:r>
-        <w:rPr>
-          <w:sz w:val="20"/>
-          <w:szCs w:val="20"/>
-        </w:rPr>
-        <w:t xml:space="preserve">Gašparič, Jure. »Parlamentarna razprava v prvi Jugoslaviji.« </w:t>
-      </w:r>
-      <w:r>
-        <w:rPr>
-          <w:i/>
-          <w:sz w:val="20"/>
-          <w:szCs w:val="20"/>
-        </w:rPr>
-        <w:t>Prispevki za novejšo zgodovino</w:t>
-      </w:r>
-      <w:r>
-        <w:rPr>
-          <w:sz w:val="20"/>
-          <w:szCs w:val="20"/>
-        </w:rPr>
-        <w:t xml:space="preserve"> 54, št. 2 (2014): </w:t>
-      </w:r>
-    </w:p>
-    <w:p>
-      <w:pPr>
-        <w:pStyle w:val="Odstavekseznama"/>
-        <w:numPr>
-          <w:ilvl w:val="0"/>
-          <w:numId w:val="1"/>
-        </w:numPr>
-        <w:tabs>
-          <w:tab w:val="left" w:pos="426"/>
-        </w:tabs>
-        <w:jc w:val="both"/>
-        <w:rPr>
-          <w:sz w:val="20"/>
-          <w:szCs w:val="20"/>
-        </w:rPr>
-      </w:pPr>
-      <w:r>
-        <w:rPr>
-          <w:sz w:val="20"/>
-          <w:szCs w:val="20"/>
-        </w:rPr>
-        <w:t>63–78.</w:t>
-      </w:r>
-    </w:p>
-    <w:p>
-      <w:pPr>
-        <w:pStyle w:val="Odstavekseznama"/>
-        <w:numPr>
-          <w:ilvl w:val="0"/>
-          <w:numId w:val="1"/>
-        </w:numPr>
-        <w:tabs>
-          <w:tab w:val="left" w:pos="426"/>
-        </w:tabs>
-        <w:jc w:val="both"/>
-        <w:rPr>
-          <w:sz w:val="20"/>
-          <w:szCs w:val="20"/>
-        </w:rPr>
-      </w:pPr>
-      <w:r>
-        <w:rPr>
-          <w:sz w:val="20"/>
-          <w:szCs w:val="20"/>
-        </w:rPr>
-        <w:t xml:space="preserve">Granda, Stane. </w:t>
-      </w:r>
-      <w:r>
-        <w:rPr>
-          <w:i/>
-          <w:sz w:val="20"/>
-          <w:szCs w:val="20"/>
-        </w:rPr>
-        <w:t>Slovenija.</w:t>
-      </w:r>
-      <w:r>
-        <w:rPr>
-          <w:sz w:val="20"/>
-          <w:szCs w:val="20"/>
-        </w:rPr>
-        <w:t xml:space="preserve"> Ljubljana: Urad vlade za komuniciranje, 2008.</w:t>
-      </w:r>
-    </w:p>
-    <w:p>
-      <w:pPr>
-        <w:pStyle w:val="Odstavekseznama"/>
-        <w:numPr>
-          <w:ilvl w:val="0"/>
-          <w:numId w:val="1"/>
-        </w:numPr>
-        <w:tabs>
-          <w:tab w:val="left" w:pos="426"/>
-        </w:tabs>
-        <w:jc w:val="both"/>
-        <w:rPr>
-          <w:sz w:val="20"/>
-          <w:szCs w:val="20"/>
-        </w:rPr>
-      </w:pPr>
-      <w:r>
-        <w:rPr>
-          <w:sz w:val="20"/>
-          <w:szCs w:val="20"/>
-        </w:rPr>
-        <w:t xml:space="preserve">Jovanović, Slobodan. </w:t>
-      </w:r>
-      <w:r>
-        <w:rPr>
-          <w:i/>
-          <w:sz w:val="20"/>
-          <w:szCs w:val="20"/>
-        </w:rPr>
-        <w:t>Ustavno pravo Kraljevine Srba, Hrvata i Slovenaca.</w:t>
-      </w:r>
-      <w:r>
-        <w:rPr>
-          <w:sz w:val="20"/>
-          <w:szCs w:val="20"/>
-        </w:rPr>
-        <w:t xml:space="preserve"> Beograd: Službeni list SRJ, 1995.</w:t>
-      </w:r>
-    </w:p>
-    <w:p>
-      <w:pPr>
-        <w:pStyle w:val="Odstavekseznama"/>
-        <w:numPr>
-          <w:ilvl w:val="0"/>
-          <w:numId w:val="1"/>
-        </w:numPr>
-        <w:tabs>
-          <w:tab w:val="left" w:pos="426"/>
-        </w:tabs>
-        <w:jc w:val="both"/>
-        <w:rPr>
-          <w:sz w:val="20"/>
-          <w:szCs w:val="20"/>
-        </w:rPr>
-      </w:pPr>
+        <w:t xml:space="preserve">Lampe, John R. </w:t>
+      </w:r>
       <w:proofErr w:type="spellStart"/>
       <w:r>
         <w:rPr>
-          <w:sz w:val="20"/>
-          <w:szCs w:val="20"/>
-        </w:rPr>
-        <w:t>Krizman</w:t>
+          <w:i/>
+          <w:sz w:val="20"/>
+          <w:szCs w:val="20"/>
+        </w:rPr>
+        <w:t>Yugoslavia</w:t>
       </w:r>
       <w:proofErr w:type="spellEnd"/>
       <w:r>
         <w:rPr>
-          <w:sz w:val="20"/>
-          <w:szCs w:val="20"/>
-        </w:rPr>
-        <w:t xml:space="preserve">, Bogdan. </w:t>
-      </w:r>
-      <w:r>
-        <w:rPr>
-          <w:i/>
-          <w:sz w:val="20"/>
-          <w:szCs w:val="20"/>
-        </w:rPr>
-        <w:t xml:space="preserve">Vanjska politika jugoslavenske države 1918–1941. Diplomatsko-historijski pregled. </w:t>
-      </w:r>
-      <w:r>
-        <w:rPr>
-          <w:sz w:val="20"/>
-          <w:szCs w:val="20"/>
-        </w:rPr>
-        <w:t xml:space="preserve">Zagreb: </w:t>
-      </w:r>
-    </w:p>
-    <w:p>
-      <w:pPr>
-        <w:pStyle w:val="Odstavekseznama"/>
-        <w:numPr>
-          <w:ilvl w:val="0"/>
-          <w:numId w:val="1"/>
-        </w:numPr>
-        <w:tabs>
-          <w:tab w:val="left" w:pos="426"/>
-        </w:tabs>
-        <w:jc w:val="both"/>
-        <w:rPr>
-          <w:sz w:val="20"/>
-          <w:szCs w:val="20"/>
-        </w:rPr>
-      </w:pPr>
+          <w:i/>
+          <w:sz w:val="20"/>
+          <w:szCs w:val="20"/>
+        </w:rPr>
+        <w:t xml:space="preserve"> as </w:t>
+      </w:r>
       <w:proofErr w:type="spellStart"/>
       <w:r>
         <w:rPr>
-          <w:sz w:val="20"/>
-          <w:szCs w:val="20"/>
-        </w:rPr>
-        <w:t>Školska</w:t>
+          <w:i/>
+          <w:sz w:val="20"/>
+          <w:szCs w:val="20"/>
+        </w:rPr>
+        <w:t>History</w:t>
       </w:r>
       <w:proofErr w:type="spellEnd"/>
       <w:r>
         <w:rPr>
-          <w:sz w:val="20"/>
-          <w:szCs w:val="20"/>
-        </w:rPr>
-        <w:t xml:space="preserve"> knjiga, 1975.</w:t>
-      </w:r>
-    </w:p>
-    <w:p>
-      <w:pPr>
-        <w:pStyle w:val="Odstavekseznama"/>
-        <w:numPr>
-          <w:ilvl w:val="0"/>
-          <w:numId w:val="1"/>
-        </w:numPr>
-        <w:tabs>
-          <w:tab w:val="left" w:pos="426"/>
-        </w:tabs>
-        <w:jc w:val="both"/>
-        <w:rPr>
-          <w:sz w:val="20"/>
-          <w:szCs w:val="20"/>
-        </w:rPr>
-      </w:pPr>
-      <w:r>
-        <w:rPr>
-          <w:sz w:val="20"/>
-          <w:szCs w:val="20"/>
-        </w:rPr>
-        <w:t xml:space="preserve">Lampe, John R. </w:t>
+          <w:i/>
+          <w:sz w:val="20"/>
+          <w:szCs w:val="20"/>
+        </w:rPr>
+        <w:t xml:space="preserve">. </w:t>
       </w:r>
       <w:proofErr w:type="spellStart"/>
       <w:r>
@@ -3815,7 +3717,7 @@
           <w:sz w:val="20"/>
           <w:szCs w:val="20"/>
         </w:rPr>
-        <w:t>Yugoslavia</w:t>
+        <w:t>Twice</w:t>
       </w:r>
       <w:proofErr w:type="spellEnd"/>
       <w:r>
@@ -3824,7 +3726,7 @@
           <w:sz w:val="20"/>
           <w:szCs w:val="20"/>
         </w:rPr>
-        <w:t xml:space="preserve"> as </w:t>
+        <w:t xml:space="preserve"> </w:t>
       </w:r>
       <w:proofErr w:type="spellStart"/>
       <w:r>
@@ -3833,7 +3735,7 @@
           <w:sz w:val="20"/>
           <w:szCs w:val="20"/>
         </w:rPr>
-        <w:t>History</w:t>
+        <w:t>There</w:t>
       </w:r>
       <w:proofErr w:type="spellEnd"/>
       <w:r>
@@ -3842,7 +3744,7 @@
           <w:sz w:val="20"/>
           <w:szCs w:val="20"/>
         </w:rPr>
-        <w:t xml:space="preserve">. </w:t>
+        <w:t xml:space="preserve"> </w:t>
       </w:r>
       <w:proofErr w:type="spellStart"/>
       <w:r>
@@ -3851,7 +3753,7 @@
           <w:sz w:val="20"/>
           <w:szCs w:val="20"/>
         </w:rPr>
-        <w:t>Twice</w:t>
+        <w:t>Was</w:t>
       </w:r>
       <w:proofErr w:type="spellEnd"/>
       <w:r>
@@ -3860,7 +3762,7 @@
           <w:sz w:val="20"/>
           <w:szCs w:val="20"/>
         </w:rPr>
-        <w:t xml:space="preserve"> </w:t>
+        <w:t xml:space="preserve"> a </w:t>
       </w:r>
       <w:proofErr w:type="spellStart"/>
       <w:r>
@@ -3869,7 +3771,15 @@
           <w:sz w:val="20"/>
           <w:szCs w:val="20"/>
         </w:rPr>
-        <w:t>There</w:t>
+        <w:t>C</w:t>
+      </w:r>
+      <w:r>
+        <w:rPr>
+          <w:i/>
+          <w:sz w:val="20"/>
+          <w:szCs w:val="20"/>
+        </w:rPr>
+        <w:t>ountry</w:t>
       </w:r>
       <w:proofErr w:type="spellEnd"/>
       <w:r>
@@ -3878,76 +3788,31 @@
           <w:sz w:val="20"/>
           <w:szCs w:val="20"/>
         </w:rPr>
-        <w:t xml:space="preserve"> </w:t>
+        <w:t>. Second edition.</w:t>
+      </w:r>
+      <w:r>
+        <w:rPr>
+          <w:sz w:val="20"/>
+          <w:szCs w:val="20"/>
+        </w:rPr>
+        <w:t xml:space="preserve"> Cambridge: </w:t>
       </w:r>
       <w:proofErr w:type="spellStart"/>
       <w:r>
         <w:rPr>
-          <w:i/>
-          <w:sz w:val="20"/>
-          <w:szCs w:val="20"/>
-        </w:rPr>
-        <w:t>Was</w:t>
+          <w:sz w:val="20"/>
+          <w:szCs w:val="20"/>
+        </w:rPr>
+        <w:t>Cambrige</w:t>
       </w:r>
       <w:proofErr w:type="spellEnd"/>
       <w:r>
         <w:rPr>
-          <w:i/>
-          <w:sz w:val="20"/>
-          <w:szCs w:val="20"/>
-        </w:rPr>
-        <w:t xml:space="preserve"> a </w:t>
-      </w:r>
-      <w:proofErr w:type="spellStart"/>
-      <w:r>
-        <w:rPr>
-          <w:i/>
-          <w:sz w:val="20"/>
-          <w:szCs w:val="20"/>
-        </w:rPr>
-        <w:t>C</w:t>
-      </w:r>
-      <w:r>
-        <w:rPr>
-          <w:i/>
-          <w:sz w:val="20"/>
-          <w:szCs w:val="20"/>
-        </w:rPr>
-        <w:t>ountry</w:t>
-      </w:r>
-      <w:proofErr w:type="spellEnd"/>
-      <w:r>
-        <w:rPr>
-          <w:i/>
-          <w:sz w:val="20"/>
-          <w:szCs w:val="20"/>
-        </w:rPr>
-        <w:t>. Second edition.</w:t>
-      </w:r>
-      <w:r>
-        <w:rPr>
-          <w:sz w:val="20"/>
-          <w:szCs w:val="20"/>
-        </w:rPr>
-        <w:t xml:space="preserve"> Cambridge: Cambrige </w:t>
-      </w:r>
-    </w:p>
-    <w:p>
-      <w:pPr>
-        <w:pStyle w:val="Odstavekseznama"/>
-        <w:numPr>
-          <w:ilvl w:val="0"/>
-          <w:numId w:val="1"/>
-        </w:numPr>
-        <w:tabs>
-          <w:tab w:val="left" w:pos="426"/>
-        </w:tabs>
-        <w:jc w:val="both"/>
-        <w:rPr>
-          <w:sz w:val="20"/>
-          <w:szCs w:val="20"/>
-        </w:rPr>
-      </w:pPr>
+          <w:sz w:val="20"/>
+          <w:szCs w:val="20"/>
+        </w:rPr>
+        <w:t xml:space="preserve"> </w:t>
+      </w:r>
       <w:proofErr w:type="spellStart"/>
       <w:r>
         <w:rPr>
@@ -4043,7 +3908,6 @@
         </w:tabs>
         <w:jc w:val="both"/>
         <w:rPr>
-          <w:i/>
           <w:sz w:val="20"/>
           <w:szCs w:val="20"/>
         </w:rPr>
@@ -4061,32 +3925,7 @@
           <w:sz w:val="20"/>
           <w:szCs w:val="20"/>
         </w:rPr>
-        <w:t xml:space="preserve">Iz »črnožolte kletke narodov« v »zlato svobodo«? Habsburška monarhija in Slovenci v prvi </w:t>
-      </w:r>
-    </w:p>
-    <w:p>
-      <w:pPr>
-        <w:pStyle w:val="Odstavekseznama"/>
-        <w:numPr>
-          <w:ilvl w:val="0"/>
-          <w:numId w:val="1"/>
-        </w:numPr>
-        <w:tabs>
-          <w:tab w:val="left" w:pos="426"/>
-        </w:tabs>
-        <w:jc w:val="both"/>
-        <w:rPr>
-          <w:sz w:val="20"/>
-          <w:szCs w:val="20"/>
-        </w:rPr>
-      </w:pPr>
-      <w:r>
-        <w:rPr>
-          <w:i/>
-          <w:sz w:val="20"/>
-          <w:szCs w:val="20"/>
-        </w:rPr>
-        <w:t>svetovni vojni.</w:t>
+        <w:t>Iz »črnožolte kletke narodov« v »zlato svobodo«? Habsburška monarhija in Slovenci v prvi svetovni vojni.</w:t>
       </w:r>
       <w:r>
         <w:rPr>
@@ -4201,26 +4040,13 @@
         </w:rPr>
         <w:t xml:space="preserve"> Zagreb: Naklada Pavičić, 1998.</w:t>
       </w:r>
-    </w:p>
-    <w:p>
-      <w:pPr>
-        <w:pStyle w:val="Odstavekseznama"/>
-        <w:numPr>
-          <w:ilvl w:val="0"/>
-          <w:numId w:val="1"/>
-        </w:numPr>
-        <w:tabs>
-          <w:tab w:val="left" w:pos="426"/>
-        </w:tabs>
-        <w:autoSpaceDE w:val="0"/>
-        <w:autoSpaceDN w:val="0"/>
-        <w:adjustRightInd w:val="0"/>
-        <w:jc w:val="both"/>
-        <w:rPr>
-          <w:sz w:val="20"/>
-          <w:szCs w:val="20"/>
-        </w:rPr>
-      </w:pPr>
+      <w:r>
+        <w:rPr>
+          <w:sz w:val="20"/>
+          <w:szCs w:val="20"/>
+        </w:rPr>
+        <w:t xml:space="preserve"> </w:t>
+      </w:r>
       <w:r>
         <w:rPr>
           <w:i/>
@@ -4255,6 +4081,13 @@
           <w:t>http://www.cfr.org/sovereignty/montevideo-</w:t>
         </w:r>
       </w:hyperlink>
+      <w:r>
+        <w:rPr>
+          <w:sz w:val="20"/>
+          <w:szCs w:val="20"/>
+        </w:rPr>
+        <w:t xml:space="preserve">convention-rights-duties-states/p15897. </w:t>
+      </w:r>
     </w:p>
     <w:p>
       <w:pPr>
@@ -4281,7 +4114,7 @@
           <w:sz w:val="20"/>
           <w:szCs w:val="20"/>
         </w:rPr>
-        <w:t>convention-rights-duties-states</w:t>
+        <w:t>Nielsen</w:t>
       </w:r>
       <w:proofErr w:type="spellEnd"/>
       <w:r>
@@ -4289,7 +4122,92 @@
           <w:sz w:val="20"/>
           <w:szCs w:val="20"/>
         </w:rPr>
-        <w:t xml:space="preserve">/p15897. </w:t>
+        <w:t xml:space="preserve">, Christian. A. </w:t>
+      </w:r>
+      <w:r>
+        <w:rPr>
+          <w:i/>
+          <w:sz w:val="20"/>
+          <w:szCs w:val="20"/>
+        </w:rPr>
+        <w:t>Making Yugoslavs.</w:t>
+      </w:r>
+      <w:r>
+        <w:rPr>
+          <w:i/>
+          <w:sz w:val="20"/>
+          <w:szCs w:val="20"/>
+        </w:rPr>
+        <w:t xml:space="preserve"> Identity in King Aleksandar's Yugoslavia.</w:t>
+      </w:r>
+      <w:r>
+        <w:rPr>
+          <w:sz w:val="20"/>
+          <w:szCs w:val="20"/>
+        </w:rPr>
+        <w:t xml:space="preserve"> Toronto: </w:t>
+      </w:r>
+      <w:proofErr w:type="spellStart"/>
+      <w:r>
+        <w:rPr>
+          <w:sz w:val="20"/>
+          <w:szCs w:val="20"/>
+        </w:rPr>
+        <w:t>University</w:t>
+      </w:r>
+      <w:proofErr w:type="spellEnd"/>
+      <w:r>
+        <w:rPr>
+          <w:sz w:val="20"/>
+          <w:szCs w:val="20"/>
+        </w:rPr>
+        <w:t xml:space="preserve"> </w:t>
+      </w:r>
+      <w:proofErr w:type="spellStart"/>
+      <w:r>
+        <w:rPr>
+          <w:sz w:val="20"/>
+          <w:szCs w:val="20"/>
+        </w:rPr>
+        <w:t>of</w:t>
+      </w:r>
+      <w:proofErr w:type="spellEnd"/>
+      <w:r>
+        <w:rPr>
+          <w:sz w:val="20"/>
+          <w:szCs w:val="20"/>
+        </w:rPr>
+        <w:t xml:space="preserve"> </w:t>
+      </w:r>
+      <w:r>
+        <w:rPr>
+          <w:sz w:val="20"/>
+          <w:szCs w:val="20"/>
+        </w:rPr>
+        <w:t xml:space="preserve"> </w:t>
+      </w:r>
+      <w:r>
+        <w:rPr>
+          <w:sz w:val="20"/>
+          <w:szCs w:val="20"/>
+        </w:rPr>
+        <w:t xml:space="preserve">Toronto </w:t>
+      </w:r>
+      <w:proofErr w:type="spellStart"/>
+      <w:r>
+        <w:rPr>
+          <w:sz w:val="20"/>
+          <w:szCs w:val="20"/>
+        </w:rPr>
+        <w:t>Press</w:t>
+      </w:r>
+      <w:proofErr w:type="spellEnd"/>
+      <w:r>
+        <w:rPr>
+          <w:sz w:val="20"/>
+          <w:szCs w:val="20"/>
+        </w:rPr>
+        <w:t>, 2014.</w:t>
       </w:r>
     </w:p>
     <w:p>
@@ -4311,44 +4229,27 @@
           <w:szCs w:val="20"/>
         </w:rPr>
       </w:pPr>
-      <w:proofErr w:type="spellStart"/>
-      <w:r>
-        <w:rPr>
-          <w:sz w:val="20"/>
-          <w:szCs w:val="20"/>
-        </w:rPr>
-        <w:t>Nielsen</w:t>
-      </w:r>
-      <w:proofErr w:type="spellEnd"/>
-      <w:r>
-        <w:rPr>
-          <w:sz w:val="20"/>
-          <w:szCs w:val="20"/>
-        </w:rPr>
-        <w:t xml:space="preserve">, Christian. A. </w:t>
-      </w:r>
-      <w:r>
-        <w:rPr>
-          <w:i/>
-          <w:sz w:val="20"/>
-          <w:szCs w:val="20"/>
-        </w:rPr>
-        <w:t>Making Yugoslavs.</w:t>
-      </w:r>
-      <w:r>
-        <w:rPr>
-          <w:i/>
-          <w:sz w:val="20"/>
-          <w:szCs w:val="20"/>
-        </w:rPr>
-        <w:t xml:space="preserve"> Identity in King Aleksandar's Yugoslavia.</w:t>
-      </w:r>
-      <w:r>
-        <w:rPr>
-          <w:sz w:val="20"/>
-          <w:szCs w:val="20"/>
-        </w:rPr>
-        <w:t xml:space="preserve"> Toronto: University of </w:t>
+      <w:r>
+        <w:rPr>
+          <w:sz w:val="20"/>
+          <w:szCs w:val="20"/>
+        </w:rPr>
+        <w:t xml:space="preserve">Perovšek, Jurij. </w:t>
+      </w:r>
+      <w:r>
+        <w:rPr>
+          <w:i/>
+          <w:sz w:val="20"/>
+          <w:szCs w:val="20"/>
+        </w:rPr>
+        <w:t>Liberalizem in vprašanje slovenstva.</w:t>
+      </w:r>
+      <w:r>
+        <w:rPr>
+          <w:sz w:val="20"/>
+          <w:szCs w:val="20"/>
+        </w:rPr>
+        <w:t xml:space="preserve"> Ljubljana: Modrijan, 1996. </w:t>
       </w:r>
     </w:p>
     <w:p>
@@ -4375,23 +4276,22 @@
           <w:sz w:val="20"/>
           <w:szCs w:val="20"/>
         </w:rPr>
-        <w:t xml:space="preserve">Toronto </w:t>
-      </w:r>
-      <w:proofErr w:type="spellStart"/>
-      <w:r>
-        <w:rPr>
-          <w:sz w:val="20"/>
-          <w:szCs w:val="20"/>
-        </w:rPr>
-        <w:t>Press</w:t>
-      </w:r>
-      <w:proofErr w:type="spellEnd"/>
-      <w:r>
-        <w:rPr>
-          <w:sz w:val="20"/>
-          <w:szCs w:val="20"/>
-        </w:rPr>
-        <w:t>, 2014.</w:t>
+        <w:t xml:space="preserve">Perovšek, Jurij. </w:t>
+      </w:r>
+      <w:r>
+        <w:rPr>
+          <w:i/>
+          <w:sz w:val="20"/>
+          <w:szCs w:val="20"/>
+        </w:rPr>
+        <w:t>Slovenska osamosvojitev v letu 1918.</w:t>
+      </w:r>
+      <w:r>
+        <w:rPr>
+          <w:sz w:val="20"/>
+          <w:szCs w:val="20"/>
+        </w:rPr>
+        <w:t xml:space="preserve"> Ljubljana: Modrijan, 1998. </w:t>
       </w:r>
     </w:p>
     <w:p>
@@ -4418,22 +4318,47 @@
           <w:sz w:val="20"/>
           <w:szCs w:val="20"/>
         </w:rPr>
-        <w:t xml:space="preserve">Perovšek, Jurij. </w:t>
-      </w:r>
-      <w:r>
-        <w:rPr>
-          <w:i/>
-          <w:sz w:val="20"/>
-          <w:szCs w:val="20"/>
-        </w:rPr>
-        <w:t>Liberalizem in vprašanje slovenstva.</w:t>
-      </w:r>
-      <w:r>
-        <w:rPr>
-          <w:sz w:val="20"/>
-          <w:szCs w:val="20"/>
-        </w:rPr>
-        <w:t xml:space="preserve"> Ljubljana: Modrijan, 1996. </w:t>
+        <w:t xml:space="preserve">Perovšek, Jurij. »Jugoslovanska združitev.« V: </w:t>
+      </w:r>
+      <w:r>
+        <w:rPr>
+          <w:i/>
+          <w:sz w:val="20"/>
+          <w:szCs w:val="20"/>
+        </w:rPr>
+        <w:t>Slovenska novejša zgodovina. O</w:t>
+      </w:r>
+      <w:r>
+        <w:rPr>
+          <w:i/>
+          <w:sz w:val="20"/>
+          <w:szCs w:val="20"/>
+        </w:rPr>
+        <w:t>d programa Zedinjena Slovenija do mednarodnega priznanja Republike Slovenije: 1848–1992</w:t>
+      </w:r>
+      <w:r>
+        <w:rPr>
+          <w:sz w:val="20"/>
+          <w:szCs w:val="20"/>
+        </w:rPr>
+        <w:t>, ur. Jasna Fisher et al., 200</w:t>
+      </w:r>
+      <w:r>
+        <w:rPr>
+          <w:rFonts w:eastAsia="Calibri"/>
+          <w:bCs/>
+          <w:iCs/>
+          <w:sz w:val="20"/>
+          <w:szCs w:val="20"/>
+        </w:rPr>
+        <w:t>–</w:t>
+      </w:r>
+      <w:r>
+        <w:rPr>
+          <w:sz w:val="20"/>
+          <w:szCs w:val="20"/>
+        </w:rPr>
+        <w:t>03.  Ljubljana: Mladinska knjiga in Inštitut za novejšo zgodovino, 2005.</w:t>
       </w:r>
     </w:p>
     <w:p>
@@ -4465,17 +4390,27 @@
       <w:r>
         <w:rPr>
           <w:i/>
-          <w:sz w:val="20"/>
-          <w:szCs w:val="20"/>
-        </w:rPr>
-        <w:t>Slovenska osamosvojitev v letu 1918.</w:t>
-      </w:r>
-      <w:r>
-        <w:rPr>
-          <w:sz w:val="20"/>
-          <w:szCs w:val="20"/>
-        </w:rPr>
-        <w:t xml:space="preserve"> Ljubljana: Modrijan, 1998. </w:t>
+          <w:iCs/>
+          <w:sz w:val="20"/>
+          <w:szCs w:val="20"/>
+        </w:rPr>
+        <w:t>Slovenski prevrat 1918. P</w:t>
+      </w:r>
+      <w:r>
+        <w:rPr>
+          <w:i/>
+          <w:iCs/>
+          <w:sz w:val="20"/>
+          <w:szCs w:val="20"/>
+        </w:rPr>
+        <w:t xml:space="preserve">oložaj Slovencev v Državi Slovencev, Hrvatov in Srbov. </w:t>
+      </w:r>
+      <w:r>
+        <w:rPr>
+          <w:sz w:val="20"/>
+          <w:szCs w:val="20"/>
+        </w:rPr>
+        <w:t>Ljubljana: Inštitut za novejšo zgodovino, 2018.</w:t>
       </w:r>
     </w:p>
     <w:p>
@@ -4493,33 +4428,76 @@
         <w:adjustRightInd w:val="0"/>
         <w:jc w:val="both"/>
         <w:rPr>
-          <w:i/>
-          <w:sz w:val="20"/>
-          <w:szCs w:val="20"/>
-        </w:rPr>
-      </w:pPr>
-      <w:r>
-        <w:rPr>
-          <w:sz w:val="20"/>
-          <w:szCs w:val="20"/>
-        </w:rPr>
-        <w:t xml:space="preserve">Perovšek, Jurij. »Jugoslovanska združitev.« V: </w:t>
-      </w:r>
-      <w:r>
-        <w:rPr>
-          <w:i/>
-          <w:sz w:val="20"/>
-          <w:szCs w:val="20"/>
-        </w:rPr>
-        <w:t>Slovenska novejša zgodovina. O</w:t>
-      </w:r>
-      <w:r>
-        <w:rPr>
-          <w:i/>
-          <w:sz w:val="20"/>
-          <w:szCs w:val="20"/>
-        </w:rPr>
-        <w:t xml:space="preserve">d programa Zedinjena Slovenija </w:t>
+          <w:sz w:val="20"/>
+          <w:szCs w:val="20"/>
+        </w:rPr>
+      </w:pPr>
+      <w:r>
+        <w:rPr>
+          <w:sz w:val="20"/>
+          <w:szCs w:val="20"/>
+        </w:rPr>
+        <w:t xml:space="preserve">Perovšek, Jurij. »Nastanek Države Slovencev, Hrvatov in Srbov 29. oktobra in njen zgodovinski pomen.« </w:t>
+      </w:r>
+      <w:r>
+        <w:rPr>
+          <w:i/>
+          <w:sz w:val="20"/>
+          <w:szCs w:val="20"/>
+        </w:rPr>
+        <w:t xml:space="preserve">Studia </w:t>
+      </w:r>
+      <w:proofErr w:type="spellStart"/>
+      <w:r>
+        <w:rPr>
+          <w:i/>
+          <w:sz w:val="20"/>
+          <w:szCs w:val="20"/>
+        </w:rPr>
+        <w:t>Historica</w:t>
+      </w:r>
+      <w:proofErr w:type="spellEnd"/>
+      <w:r>
+        <w:rPr>
+          <w:i/>
+          <w:sz w:val="20"/>
+          <w:szCs w:val="20"/>
+        </w:rPr>
+        <w:t xml:space="preserve"> </w:t>
+      </w:r>
+      <w:proofErr w:type="spellStart"/>
+      <w:r>
+        <w:rPr>
+          <w:i/>
+          <w:sz w:val="20"/>
+          <w:szCs w:val="20"/>
+        </w:rPr>
+        <w:t>Slovenica</w:t>
+      </w:r>
+      <w:proofErr w:type="spellEnd"/>
+      <w:r>
+        <w:rPr>
+          <w:sz w:val="20"/>
+          <w:szCs w:val="20"/>
+        </w:rPr>
+        <w:t xml:space="preserve"> 19, št. 2 (2019): 369</w:t>
+      </w:r>
+      <w:r>
+        <w:rPr>
+          <w:rFonts w:eastAsia="Calibri"/>
+          <w:bCs/>
+          <w:iCs/>
+          <w:sz w:val="20"/>
+          <w:szCs w:val="20"/>
+        </w:rPr>
+        <w:t>–</w:t>
+      </w:r>
+      <w:r>
+        <w:rPr>
+          <w:sz w:val="20"/>
+          <w:szCs w:val="20"/>
+        </w:rPr>
+        <w:t>98.</w:t>
       </w:r>
     </w:p>
     <w:p>
@@ -4543,24 +4521,248 @@
       </w:pPr>
       <w:r>
         <w:rPr>
-          <w:i/>
-          <w:sz w:val="20"/>
-          <w:szCs w:val="20"/>
-        </w:rPr>
-        <w:t>do mednarodnega priznanja Republike Slovenije: 1848–1992</w:t>
-      </w:r>
-      <w:r>
-        <w:rPr>
-          <w:sz w:val="20"/>
-          <w:szCs w:val="20"/>
-        </w:rPr>
-        <w:t>, ur. Jasna Fisher et al., 200</w:t>
-      </w:r>
-      <w:r>
-        <w:rPr>
-          <w:rFonts w:eastAsia="Calibri"/>
-          <w:bCs/>
-          <w:iCs/>
+          <w:sz w:val="20"/>
+          <w:szCs w:val="20"/>
+        </w:rPr>
+        <w:t xml:space="preserve">Perovšek, Jurij. »Položaj Slovencev v Državi Slovencev, Hrvatov in Srbov.« </w:t>
+      </w:r>
+      <w:r>
+        <w:rPr>
+          <w:i/>
+          <w:sz w:val="20"/>
+          <w:szCs w:val="20"/>
+        </w:rPr>
+        <w:t>Prispevki za novejšo zgodovino</w:t>
+      </w:r>
+      <w:r>
+        <w:rPr>
+          <w:sz w:val="20"/>
+          <w:szCs w:val="20"/>
+        </w:rPr>
+        <w:t xml:space="preserve"> 59, št. 2 (2019): 40–74.</w:t>
+      </w:r>
+    </w:p>
+    <w:p>
+      <w:pPr>
+        <w:pStyle w:val="Odstavekseznama"/>
+        <w:numPr>
+          <w:ilvl w:val="0"/>
+          <w:numId w:val="1"/>
+        </w:numPr>
+        <w:tabs>
+          <w:tab w:val="left" w:pos="426"/>
+        </w:tabs>
+        <w:jc w:val="both"/>
+        <w:rPr>
+          <w:sz w:val="20"/>
+          <w:szCs w:val="20"/>
+        </w:rPr>
+      </w:pPr>
+      <w:r>
+        <w:rPr>
+          <w:sz w:val="20"/>
+          <w:szCs w:val="20"/>
+        </w:rPr>
+        <w:t xml:space="preserve">Petrič, Ernest. </w:t>
+      </w:r>
+      <w:r>
+        <w:rPr>
+          <w:i/>
+          <w:sz w:val="20"/>
+          <w:szCs w:val="20"/>
+        </w:rPr>
+        <w:t>Zunanja politika: osnove teorije in praksa.</w:t>
+      </w:r>
+      <w:r>
+        <w:rPr>
+          <w:sz w:val="20"/>
+          <w:szCs w:val="20"/>
+        </w:rPr>
+        <w:t xml:space="preserve"> Mengeš: Center za evropsko prihodnost, 2010.</w:t>
+      </w:r>
+    </w:p>
+    <w:p>
+      <w:pPr>
+        <w:pStyle w:val="Odstavekseznama"/>
+        <w:numPr>
+          <w:ilvl w:val="0"/>
+          <w:numId w:val="1"/>
+        </w:numPr>
+        <w:tabs>
+          <w:tab w:val="left" w:pos="426"/>
+        </w:tabs>
+        <w:jc w:val="both"/>
+        <w:rPr>
+          <w:sz w:val="20"/>
+          <w:szCs w:val="20"/>
+        </w:rPr>
+      </w:pPr>
+      <w:r>
+        <w:rPr>
+          <w:sz w:val="20"/>
+          <w:szCs w:val="20"/>
+        </w:rPr>
+        <w:t xml:space="preserve">Pleterski, Janko. </w:t>
+      </w:r>
+      <w:r>
+        <w:rPr>
+          <w:i/>
+          <w:sz w:val="20"/>
+          <w:szCs w:val="20"/>
+        </w:rPr>
+        <w:t>Prva odločitev Slovencev za Jugoslavijo.</w:t>
+      </w:r>
+      <w:r>
+        <w:rPr>
+          <w:sz w:val="20"/>
+          <w:szCs w:val="20"/>
+        </w:rPr>
+        <w:t xml:space="preserve"> Ljubljana: Slovenska matica, 1971.</w:t>
+      </w:r>
+    </w:p>
+    <w:p>
+      <w:pPr>
+        <w:pStyle w:val="Odstavekseznama"/>
+        <w:numPr>
+          <w:ilvl w:val="0"/>
+          <w:numId w:val="1"/>
+        </w:numPr>
+        <w:tabs>
+          <w:tab w:val="left" w:pos="426"/>
+        </w:tabs>
+        <w:jc w:val="both"/>
+        <w:rPr>
+          <w:sz w:val="20"/>
+          <w:szCs w:val="20"/>
+        </w:rPr>
+      </w:pPr>
+      <w:r>
+        <w:rPr>
+          <w:sz w:val="20"/>
+          <w:szCs w:val="20"/>
+        </w:rPr>
+        <w:t xml:space="preserve">Prepeluh, Albin. </w:t>
+      </w:r>
+      <w:r>
+        <w:rPr>
+          <w:i/>
+          <w:sz w:val="20"/>
+          <w:szCs w:val="20"/>
+        </w:rPr>
+        <w:t xml:space="preserve">Pripombe k naši prevratni dobi. </w:t>
+      </w:r>
+      <w:r>
+        <w:rPr>
+          <w:sz w:val="20"/>
+          <w:szCs w:val="20"/>
+        </w:rPr>
+        <w:t>Trst: Založništvo tržaškega tiska, 1987.</w:t>
+      </w:r>
+    </w:p>
+    <w:p>
+      <w:pPr>
+        <w:pStyle w:val="Odstavekseznama"/>
+        <w:numPr>
+          <w:ilvl w:val="0"/>
+          <w:numId w:val="1"/>
+        </w:numPr>
+        <w:tabs>
+          <w:tab w:val="left" w:pos="426"/>
+        </w:tabs>
+        <w:jc w:val="both"/>
+        <w:rPr>
+          <w:sz w:val="20"/>
+          <w:szCs w:val="20"/>
+        </w:rPr>
+      </w:pPr>
+      <w:r>
+        <w:rPr>
+          <w:sz w:val="20"/>
+          <w:szCs w:val="20"/>
+        </w:rPr>
+        <w:t xml:space="preserve">Radić, Stjepan. </w:t>
+      </w:r>
+      <w:r>
+        <w:rPr>
+          <w:i/>
+          <w:sz w:val="20"/>
+          <w:szCs w:val="20"/>
+        </w:rPr>
+        <w:t>Politički spisi: Autobiografija, članci, govori, rasprave.</w:t>
+      </w:r>
+      <w:r>
+        <w:rPr>
+          <w:sz w:val="20"/>
+          <w:szCs w:val="20"/>
+        </w:rPr>
+        <w:t xml:space="preserve"> Zagreb: Znanje, 1971.</w:t>
+      </w:r>
+    </w:p>
+    <w:p>
+      <w:pPr>
+        <w:pStyle w:val="Odstavekseznama"/>
+        <w:numPr>
+          <w:ilvl w:val="0"/>
+          <w:numId w:val="1"/>
+        </w:numPr>
+        <w:tabs>
+          <w:tab w:val="left" w:pos="426"/>
+        </w:tabs>
+        <w:jc w:val="both"/>
+        <w:rPr>
+          <w:rStyle w:val="naslov"/>
+          <w:sz w:val="20"/>
+          <w:szCs w:val="20"/>
+        </w:rPr>
+      </w:pPr>
+      <w:proofErr w:type="spellStart"/>
+      <w:r>
+        <w:rPr>
+          <w:rStyle w:val="naslov"/>
+          <w:sz w:val="20"/>
+          <w:szCs w:val="20"/>
+        </w:rPr>
+        <w:t>Rahten</w:t>
+      </w:r>
+      <w:proofErr w:type="spellEnd"/>
+      <w:r>
+        <w:rPr>
+          <w:rStyle w:val="naslov"/>
+          <w:sz w:val="20"/>
+          <w:szCs w:val="20"/>
+        </w:rPr>
+        <w:t xml:space="preserve">, Andrej. </w:t>
+      </w:r>
+      <w:r>
+        <w:rPr>
+          <w:rStyle w:val="naslov"/>
+          <w:i/>
+          <w:sz w:val="20"/>
+          <w:szCs w:val="20"/>
+        </w:rPr>
+        <w:t xml:space="preserve">Slovenska ljudska stranka v beograjski skupščini. Jugoslovanski klub v parlamentarnem </w:t>
+      </w:r>
+      <w:r>
+        <w:rPr>
+          <w:rStyle w:val="naslov"/>
+          <w:i/>
+          <w:sz w:val="20"/>
+          <w:szCs w:val="20"/>
+        </w:rPr>
+        <w:t xml:space="preserve"> </w:t>
+      </w:r>
+      <w:r>
+        <w:rPr>
+          <w:rStyle w:val="naslov"/>
+          <w:i/>
+          <w:sz w:val="20"/>
+          <w:szCs w:val="20"/>
+        </w:rPr>
+        <w:t>življenju Kraljevine SHS 1919</w:t>
+      </w:r>
+      <w:r>
+        <w:rPr>
+          <w:i/>
           <w:sz w:val="20"/>
           <w:szCs w:val="20"/>
         </w:rPr>
@@ -4568,10 +4770,69 @@
       </w:r>
       <w:r>
         <w:rPr>
-          <w:sz w:val="20"/>
-          <w:szCs w:val="20"/>
-        </w:rPr>
-        <w:t xml:space="preserve">03.  Ljubljana: </w:t>
+          <w:rStyle w:val="naslov"/>
+          <w:i/>
+          <w:sz w:val="20"/>
+          <w:szCs w:val="20"/>
+        </w:rPr>
+        <w:t>1929.</w:t>
+      </w:r>
+      <w:r>
+        <w:rPr>
+          <w:rStyle w:val="naslov"/>
+          <w:sz w:val="20"/>
+          <w:szCs w:val="20"/>
+        </w:rPr>
+        <w:t xml:space="preserve"> Ljubljana: Založba ZRC, 2002.</w:t>
+      </w:r>
+    </w:p>
+    <w:p>
+      <w:pPr>
+        <w:pStyle w:val="Odstavekseznama"/>
+        <w:numPr>
+          <w:ilvl w:val="0"/>
+          <w:numId w:val="1"/>
+        </w:numPr>
+        <w:tabs>
+          <w:tab w:val="left" w:pos="426"/>
+        </w:tabs>
+        <w:jc w:val="both"/>
+        <w:rPr>
+          <w:rStyle w:val="naslov"/>
+          <w:sz w:val="20"/>
+          <w:szCs w:val="20"/>
+        </w:rPr>
+      </w:pPr>
+      <w:proofErr w:type="spellStart"/>
+      <w:r>
+        <w:rPr>
+          <w:sz w:val="20"/>
+          <w:szCs w:val="20"/>
+        </w:rPr>
+        <w:t>Rahten</w:t>
+      </w:r>
+      <w:proofErr w:type="spellEnd"/>
+      <w:r>
+        <w:rPr>
+          <w:sz w:val="20"/>
+          <w:szCs w:val="20"/>
+        </w:rPr>
+        <w:t xml:space="preserve">, Andrej. »Slovenski pravniki na diplomatskem parketu do mednarodnega priznanja nove države.« </w:t>
+      </w:r>
+      <w:r>
+        <w:rPr>
+          <w:i/>
+          <w:sz w:val="20"/>
+          <w:szCs w:val="20"/>
+        </w:rPr>
+        <w:t>Prispevki za novejšo zgodovino</w:t>
+      </w:r>
+      <w:r>
+        <w:rPr>
+          <w:sz w:val="20"/>
+          <w:szCs w:val="20"/>
+        </w:rPr>
+        <w:t xml:space="preserve"> 59, št. 2 (2019): 115–29.</w:t>
       </w:r>
     </w:p>
     <w:p>
@@ -4589,16 +4850,39 @@
         <w:adjustRightInd w:val="0"/>
         <w:jc w:val="both"/>
         <w:rPr>
-          <w:sz w:val="20"/>
-          <w:szCs w:val="20"/>
-        </w:rPr>
-      </w:pPr>
-      <w:r>
-        <w:rPr>
-          <w:sz w:val="20"/>
-          <w:szCs w:val="20"/>
-        </w:rPr>
-        <w:t>Mladinska knjiga in Inštitut za novejšo zgodovino, 2005.</w:t>
+          <w:rFonts w:eastAsia="TimesNewRomanPSMT"/>
+          <w:sz w:val="20"/>
+          <w:szCs w:val="20"/>
+          <w:lang w:eastAsia="sl-SI"/>
+        </w:rPr>
+      </w:pPr>
+      <w:r>
+        <w:rPr>
+          <w:rFonts w:eastAsia="TimesNewRomanPSMT"/>
+          <w:sz w:val="20"/>
+          <w:szCs w:val="20"/>
+          <w:lang w:eastAsia="sl-SI"/>
+        </w:rPr>
+        <w:t xml:space="preserve">Ribičič, Ciril. </w:t>
+      </w:r>
+      <w:r>
+        <w:rPr>
+          <w:rFonts w:eastAsia="TimesNewRomanPSMT"/>
+          <w:i/>
+          <w:sz w:val="20"/>
+          <w:szCs w:val="20"/>
+          <w:lang w:eastAsia="sl-SI"/>
+        </w:rPr>
+        <w:t>Ustavnopravni vidiki osamosvajanja Slovenije.</w:t>
+      </w:r>
+      <w:r>
+        <w:rPr>
+          <w:rFonts w:eastAsia="TimesNewRomanPSMT"/>
+          <w:sz w:val="20"/>
+          <w:szCs w:val="20"/>
+          <w:lang w:eastAsia="sl-SI"/>
+        </w:rPr>
+        <w:t xml:space="preserve"> Ljubljana: Časopisni zavod Uradni list Republike Slovenije, 1992.</w:t>
       </w:r>
     </w:p>
     <w:p>
@@ -4616,41 +4900,39 @@
         <w:adjustRightInd w:val="0"/>
         <w:jc w:val="both"/>
         <w:rPr>
-          <w:sz w:val="20"/>
-          <w:szCs w:val="20"/>
-        </w:rPr>
-      </w:pPr>
-      <w:r>
-        <w:rPr>
-          <w:sz w:val="20"/>
-          <w:szCs w:val="20"/>
-        </w:rPr>
-        <w:t xml:space="preserve">Perovšek, Jurij. </w:t>
-      </w:r>
-      <w:r>
-        <w:rPr>
-          <w:i/>
-          <w:iCs/>
-          <w:sz w:val="20"/>
-          <w:szCs w:val="20"/>
-        </w:rPr>
-        <w:t>Slovenski prevrat 1918. P</w:t>
-      </w:r>
-      <w:r>
-        <w:rPr>
-          <w:i/>
-          <w:iCs/>
-          <w:sz w:val="20"/>
-          <w:szCs w:val="20"/>
-        </w:rPr>
-        <w:t xml:space="preserve">oložaj Slovencev v Državi Slovencev, Hrvatov in Srbov. </w:t>
-      </w:r>
-      <w:r>
-        <w:rPr>
-          <w:sz w:val="20"/>
-          <w:szCs w:val="20"/>
-        </w:rPr>
-        <w:t xml:space="preserve">Ljubljana: </w:t>
+          <w:rFonts w:eastAsia="TimesNewRomanPSMT"/>
+          <w:sz w:val="20"/>
+          <w:szCs w:val="20"/>
+          <w:lang w:eastAsia="sl-SI"/>
+        </w:rPr>
+      </w:pPr>
+      <w:r>
+        <w:rPr>
+          <w:rFonts w:eastAsia="TimesNewRomanPSMT"/>
+          <w:sz w:val="20"/>
+          <w:szCs w:val="20"/>
+          <w:lang w:eastAsia="sl-SI"/>
+        </w:rPr>
+        <w:t xml:space="preserve">Stavbar, Vlasta. </w:t>
+      </w:r>
+      <w:r>
+        <w:rPr>
+          <w:rFonts w:eastAsia="TimesNewRomanPSMT"/>
+          <w:i/>
+          <w:sz w:val="20"/>
+          <w:szCs w:val="20"/>
+          <w:lang w:eastAsia="sl-SI"/>
+        </w:rPr>
+        <w:t>Majniška deklaracija in deklaracijsko gibanje.</w:t>
+      </w:r>
+      <w:r>
+        <w:rPr>
+          <w:rFonts w:eastAsia="TimesNewRomanPSMT"/>
+          <w:sz w:val="20"/>
+          <w:szCs w:val="20"/>
+          <w:lang w:eastAsia="sl-SI"/>
+        </w:rPr>
+        <w:t xml:space="preserve"> Maribor: Založba Pivec, 2017.</w:t>
       </w:r>
     </w:p>
     <w:p>
@@ -4663,21 +4945,43 @@
         <w:tabs>
           <w:tab w:val="left" w:pos="426"/>
         </w:tabs>
-        <w:autoSpaceDE w:val="0"/>
-        <w:autoSpaceDN w:val="0"/>
-        <w:adjustRightInd w:val="0"/>
-        <w:jc w:val="both"/>
-        <w:rPr>
-          <w:sz w:val="20"/>
-          <w:szCs w:val="20"/>
-        </w:rPr>
-      </w:pPr>
-      <w:r>
-        <w:rPr>
-          <w:sz w:val="20"/>
-          <w:szCs w:val="20"/>
-        </w:rPr>
-        <w:t>Inštitut za novejšo zgodovino, 2018.</w:t>
+        <w:jc w:val="both"/>
+        <w:rPr>
+          <w:sz w:val="20"/>
+          <w:szCs w:val="20"/>
+        </w:rPr>
+      </w:pPr>
+      <w:proofErr w:type="spellStart"/>
+      <w:r>
+        <w:rPr>
+          <w:sz w:val="20"/>
+          <w:szCs w:val="20"/>
+        </w:rPr>
+        <w:lastRenderedPageBreak/>
+        <w:t>Šišić</w:t>
+      </w:r>
+      <w:proofErr w:type="spellEnd"/>
+      <w:r>
+        <w:rPr>
+          <w:sz w:val="20"/>
+          <w:szCs w:val="20"/>
+        </w:rPr>
+        <w:t xml:space="preserve">, Ferdo. </w:t>
+      </w:r>
+      <w:r>
+        <w:rPr>
+          <w:i/>
+          <w:sz w:val="20"/>
+          <w:szCs w:val="20"/>
+        </w:rPr>
+        <w:t>Dokumenti o postanku Kraljevine Srba, Hrvata i Slovenaca, 1914–1919.</w:t>
+      </w:r>
+      <w:r>
+        <w:rPr>
+          <w:sz w:val="20"/>
+          <w:szCs w:val="20"/>
+        </w:rPr>
+        <w:t xml:space="preserve"> Zagreb: Matica Hrvatska, 1920.</w:t>
       </w:r>
     </w:p>
     <w:p>
@@ -4690,21 +4994,33 @@
         <w:tabs>
           <w:tab w:val="left" w:pos="426"/>
         </w:tabs>
-        <w:autoSpaceDE w:val="0"/>
-        <w:autoSpaceDN w:val="0"/>
-        <w:adjustRightInd w:val="0"/>
-        <w:jc w:val="both"/>
-        <w:rPr>
-          <w:sz w:val="20"/>
-          <w:szCs w:val="20"/>
-        </w:rPr>
-      </w:pPr>
-      <w:r>
-        <w:rPr>
-          <w:sz w:val="20"/>
-          <w:szCs w:val="20"/>
-        </w:rPr>
-        <w:t xml:space="preserve">Perovšek, Jurij. »Nastanek Države Slovencev, Hrvatov in Srbov 29. oktobra in njen zgodovinski pomen.« </w:t>
+        <w:jc w:val="both"/>
+        <w:rPr>
+          <w:sz w:val="20"/>
+          <w:szCs w:val="20"/>
+        </w:rPr>
+      </w:pPr>
+      <w:r>
+        <w:rPr>
+          <w:sz w:val="20"/>
+          <w:szCs w:val="20"/>
+        </w:rPr>
+        <w:t xml:space="preserve">Škrk, Mirjam. »Profesorji Ivan Žolger, Ivan Tomšič in Stanko Peterlin ter njihovi prispevki k nastanku slovenske države.« </w:t>
+      </w:r>
+      <w:r>
+        <w:rPr>
+          <w:i/>
+          <w:sz w:val="20"/>
+          <w:szCs w:val="20"/>
+        </w:rPr>
+        <w:t>Prispevki za novejšo zgodovino</w:t>
+      </w:r>
+      <w:r>
+        <w:rPr>
+          <w:sz w:val="20"/>
+          <w:szCs w:val="20"/>
+        </w:rPr>
+        <w:t xml:space="preserve"> 59, št. 2 (2019): 95–114.</w:t>
       </w:r>
     </w:p>
     <w:p>
@@ -4717,23 +5033,12 @@
         <w:tabs>
           <w:tab w:val="left" w:pos="426"/>
         </w:tabs>
-        <w:autoSpaceDE w:val="0"/>
-        <w:autoSpaceDN w:val="0"/>
-        <w:adjustRightInd w:val="0"/>
-        <w:jc w:val="both"/>
-        <w:rPr>
-          <w:sz w:val="20"/>
-          <w:szCs w:val="20"/>
-        </w:rPr>
-      </w:pPr>
-      <w:r>
-        <w:rPr>
-          <w:i/>
-          <w:sz w:val="20"/>
-          <w:szCs w:val="20"/>
-        </w:rPr>
-        <w:t xml:space="preserve">Studia </w:t>
-      </w:r>
+        <w:jc w:val="both"/>
+        <w:rPr>
+          <w:sz w:val="20"/>
+          <w:szCs w:val="20"/>
+        </w:rPr>
+      </w:pPr>
       <w:proofErr w:type="spellStart"/>
       <w:r>
         <w:rPr>
@@ -4741,7 +5046,7 @@
           <w:sz w:val="20"/>
           <w:szCs w:val="20"/>
         </w:rPr>
-        <w:t>Historica</w:t>
+        <w:t>The</w:t>
       </w:r>
       <w:proofErr w:type="spellEnd"/>
       <w:r>
@@ -4759,780 +5064,55 @@
           <w:sz w:val="20"/>
           <w:szCs w:val="20"/>
         </w:rPr>
-        <w:t>Slovenica</w:t>
+        <w:t>Peace</w:t>
       </w:r>
       <w:proofErr w:type="spellEnd"/>
       <w:r>
         <w:rPr>
-          <w:sz w:val="20"/>
-          <w:szCs w:val="20"/>
-        </w:rPr>
-        <w:t xml:space="preserve"> 19, št. 2 (2019): 369</w:t>
-      </w:r>
-      <w:r>
-        <w:rPr>
-          <w:rFonts w:eastAsia="Calibri"/>
-          <w:bCs/>
-          <w:iCs/>
-          <w:sz w:val="20"/>
-          <w:szCs w:val="20"/>
-        </w:rPr>
-        <w:t>–</w:t>
-      </w:r>
-      <w:r>
-        <w:rPr>
-          <w:sz w:val="20"/>
-          <w:szCs w:val="20"/>
-        </w:rPr>
-        <w:t>98.</w:t>
-      </w:r>
-    </w:p>
-    <w:p>
-      <w:pPr>
-        <w:pStyle w:val="Odstavekseznama"/>
-        <w:numPr>
-          <w:ilvl w:val="0"/>
-          <w:numId w:val="1"/>
-        </w:numPr>
-        <w:tabs>
-          <w:tab w:val="left" w:pos="426"/>
-        </w:tabs>
-        <w:autoSpaceDE w:val="0"/>
-        <w:autoSpaceDN w:val="0"/>
-        <w:adjustRightInd w:val="0"/>
-        <w:jc w:val="both"/>
-        <w:rPr>
-          <w:sz w:val="20"/>
-          <w:szCs w:val="20"/>
-        </w:rPr>
-      </w:pPr>
-      <w:r>
-        <w:rPr>
-          <w:sz w:val="20"/>
-          <w:szCs w:val="20"/>
-        </w:rPr>
-        <w:t xml:space="preserve">Perovšek, Jurij. »Položaj Slovencev v Državi Slovencev, Hrvatov in Srbov.« </w:t>
-      </w:r>
-      <w:r>
-        <w:rPr>
-          <w:i/>
-          <w:sz w:val="20"/>
-          <w:szCs w:val="20"/>
-        </w:rPr>
-        <w:t>Prispevki za novejšo zgodovino</w:t>
-      </w:r>
-      <w:r>
-        <w:rPr>
-          <w:sz w:val="20"/>
-          <w:szCs w:val="20"/>
-        </w:rPr>
-        <w:t xml:space="preserve"> </w:t>
-      </w:r>
-    </w:p>
-    <w:p>
-      <w:pPr>
-        <w:pStyle w:val="Odstavekseznama"/>
-        <w:numPr>
-          <w:ilvl w:val="0"/>
-          <w:numId w:val="1"/>
-        </w:numPr>
-        <w:tabs>
-          <w:tab w:val="left" w:pos="426"/>
-        </w:tabs>
-        <w:autoSpaceDE w:val="0"/>
-        <w:autoSpaceDN w:val="0"/>
-        <w:adjustRightInd w:val="0"/>
-        <w:jc w:val="both"/>
-        <w:rPr>
-          <w:sz w:val="20"/>
-          <w:szCs w:val="20"/>
-        </w:rPr>
-      </w:pPr>
-      <w:r>
-        <w:rPr>
-          <w:sz w:val="20"/>
-          <w:szCs w:val="20"/>
-        </w:rPr>
-        <w:t>59, št. 2 (2019): 40–74.</w:t>
-      </w:r>
-    </w:p>
-    <w:p>
-      <w:pPr>
-        <w:pStyle w:val="Odstavekseznama"/>
-        <w:numPr>
-          <w:ilvl w:val="0"/>
-          <w:numId w:val="1"/>
-        </w:numPr>
-        <w:tabs>
-          <w:tab w:val="left" w:pos="426"/>
-        </w:tabs>
-        <w:jc w:val="both"/>
-        <w:rPr>
-          <w:sz w:val="20"/>
-          <w:szCs w:val="20"/>
-        </w:rPr>
-      </w:pPr>
-      <w:r>
-        <w:rPr>
-          <w:sz w:val="20"/>
-          <w:szCs w:val="20"/>
-        </w:rPr>
-        <w:lastRenderedPageBreak/>
-        <w:t xml:space="preserve">Petrič, Ernest. </w:t>
-      </w:r>
-      <w:r>
-        <w:rPr>
-          <w:i/>
-          <w:sz w:val="20"/>
-          <w:szCs w:val="20"/>
-        </w:rPr>
-        <w:t>Zunanja politika: osnove teorije in praksa.</w:t>
-      </w:r>
-      <w:r>
-        <w:rPr>
-          <w:sz w:val="20"/>
-          <w:szCs w:val="20"/>
-        </w:rPr>
-        <w:t xml:space="preserve"> Mengeš: Center za evropsko prihodnost, 2010.</w:t>
-      </w:r>
-    </w:p>
-    <w:p>
-      <w:pPr>
-        <w:pStyle w:val="Odstavekseznama"/>
-        <w:numPr>
-          <w:ilvl w:val="0"/>
-          <w:numId w:val="1"/>
-        </w:numPr>
-        <w:tabs>
-          <w:tab w:val="left" w:pos="426"/>
-        </w:tabs>
-        <w:jc w:val="both"/>
-        <w:rPr>
-          <w:sz w:val="20"/>
-          <w:szCs w:val="20"/>
-        </w:rPr>
-      </w:pPr>
-      <w:r>
-        <w:rPr>
-          <w:sz w:val="20"/>
-          <w:szCs w:val="20"/>
-        </w:rPr>
-        <w:t xml:space="preserve">Pleterski, Janko. </w:t>
-      </w:r>
-      <w:r>
-        <w:rPr>
-          <w:i/>
-          <w:sz w:val="20"/>
-          <w:szCs w:val="20"/>
-        </w:rPr>
-        <w:t>Prva odločitev Slovencev za Jugoslavijo.</w:t>
-      </w:r>
-      <w:r>
-        <w:rPr>
-          <w:sz w:val="20"/>
-          <w:szCs w:val="20"/>
-        </w:rPr>
-        <w:t xml:space="preserve"> Ljubljana: Slovenska matica, 1971.</w:t>
-      </w:r>
-    </w:p>
-    <w:p>
-      <w:pPr>
-        <w:pStyle w:val="Odstavekseznama"/>
-        <w:numPr>
-          <w:ilvl w:val="0"/>
-          <w:numId w:val="1"/>
-        </w:numPr>
-        <w:tabs>
-          <w:tab w:val="left" w:pos="426"/>
-        </w:tabs>
-        <w:jc w:val="both"/>
-        <w:rPr>
-          <w:sz w:val="20"/>
-          <w:szCs w:val="20"/>
-        </w:rPr>
-      </w:pPr>
-      <w:r>
-        <w:rPr>
-          <w:sz w:val="20"/>
-          <w:szCs w:val="20"/>
-        </w:rPr>
-        <w:t xml:space="preserve">Prepeluh, Albin. </w:t>
-      </w:r>
-      <w:r>
-        <w:rPr>
-          <w:i/>
-          <w:sz w:val="20"/>
-          <w:szCs w:val="20"/>
-        </w:rPr>
-        <w:t xml:space="preserve">Pripombe k naši prevratni dobi. </w:t>
-      </w:r>
-      <w:r>
-        <w:rPr>
-          <w:sz w:val="20"/>
-          <w:szCs w:val="20"/>
-        </w:rPr>
-        <w:t>Trst: Založništvo tržaškega tiska, 1987.</w:t>
-      </w:r>
-    </w:p>
-    <w:p>
-      <w:pPr>
-        <w:pStyle w:val="Odstavekseznama"/>
-        <w:numPr>
-          <w:ilvl w:val="0"/>
-          <w:numId w:val="1"/>
-        </w:numPr>
-        <w:tabs>
-          <w:tab w:val="left" w:pos="426"/>
-        </w:tabs>
-        <w:jc w:val="both"/>
-        <w:rPr>
-          <w:sz w:val="20"/>
-          <w:szCs w:val="20"/>
-        </w:rPr>
-      </w:pPr>
-      <w:r>
-        <w:rPr>
-          <w:sz w:val="20"/>
-          <w:szCs w:val="20"/>
-        </w:rPr>
-        <w:t xml:space="preserve">Radić, Stjepan. </w:t>
-      </w:r>
-      <w:r>
-        <w:rPr>
-          <w:i/>
-          <w:sz w:val="20"/>
-          <w:szCs w:val="20"/>
-        </w:rPr>
-        <w:t>Politički spisi: Autobiografija, članci, govori, rasprave.</w:t>
-      </w:r>
-      <w:r>
-        <w:rPr>
-          <w:sz w:val="20"/>
-          <w:szCs w:val="20"/>
-        </w:rPr>
-        <w:t xml:space="preserve"> Zagreb: Znanje, 1971.</w:t>
-      </w:r>
-    </w:p>
-    <w:p>
-      <w:pPr>
-        <w:pStyle w:val="Odstavekseznama"/>
-        <w:numPr>
-          <w:ilvl w:val="0"/>
-          <w:numId w:val="1"/>
-        </w:numPr>
-        <w:tabs>
-          <w:tab w:val="left" w:pos="426"/>
-        </w:tabs>
-        <w:jc w:val="both"/>
-        <w:rPr>
-          <w:rStyle w:val="naslov"/>
-          <w:i/>
-          <w:sz w:val="20"/>
-          <w:szCs w:val="20"/>
-        </w:rPr>
-      </w:pPr>
+          <w:i/>
+          <w:sz w:val="20"/>
+          <w:szCs w:val="20"/>
+        </w:rPr>
+        <w:t xml:space="preserve"> </w:t>
+      </w:r>
       <w:proofErr w:type="spellStart"/>
       <w:r>
         <w:rPr>
-          <w:rStyle w:val="naslov"/>
-          <w:sz w:val="20"/>
-          <w:szCs w:val="20"/>
-        </w:rPr>
-        <w:t>Rahten</w:t>
+          <w:i/>
+          <w:sz w:val="20"/>
+          <w:szCs w:val="20"/>
+        </w:rPr>
+        <w:t>T</w:t>
+      </w:r>
+      <w:r>
+        <w:rPr>
+          <w:i/>
+          <w:sz w:val="20"/>
+          <w:szCs w:val="20"/>
+        </w:rPr>
+        <w:t>reaty</w:t>
       </w:r>
       <w:proofErr w:type="spellEnd"/>
       <w:r>
         <w:rPr>
-          <w:rStyle w:val="naslov"/>
-          <w:sz w:val="20"/>
-          <w:szCs w:val="20"/>
-        </w:rPr>
-        <w:t xml:space="preserve">, Andrej. </w:t>
-      </w:r>
-      <w:r>
-        <w:rPr>
-          <w:rStyle w:val="naslov"/>
-          <w:i/>
-          <w:sz w:val="20"/>
-          <w:szCs w:val="20"/>
-        </w:rPr>
-        <w:t xml:space="preserve">Slovenska ljudska stranka v beograjski skupščini. Jugoslovanski klub v parlamentarnem </w:t>
-      </w:r>
-    </w:p>
-    <w:p>
-      <w:pPr>
-        <w:pStyle w:val="Odstavekseznama"/>
-        <w:numPr>
-          <w:ilvl w:val="0"/>
-          <w:numId w:val="1"/>
-        </w:numPr>
-        <w:tabs>
-          <w:tab w:val="left" w:pos="426"/>
-        </w:tabs>
-        <w:jc w:val="both"/>
-        <w:rPr>
-          <w:rStyle w:val="naslov"/>
-          <w:sz w:val="20"/>
-          <w:szCs w:val="20"/>
-        </w:rPr>
-      </w:pPr>
-      <w:r>
-        <w:rPr>
-          <w:rStyle w:val="naslov"/>
-          <w:i/>
-          <w:sz w:val="20"/>
-          <w:szCs w:val="20"/>
-        </w:rPr>
-        <w:t>življenju Kraljevine SHS 1919</w:t>
-      </w:r>
-      <w:r>
-        <w:rPr>
-          <w:i/>
-          <w:sz w:val="20"/>
-          <w:szCs w:val="20"/>
-        </w:rPr>
-        <w:t>–</w:t>
-      </w:r>
-      <w:r>
-        <w:rPr>
-          <w:rStyle w:val="naslov"/>
-          <w:i/>
-          <w:sz w:val="20"/>
-          <w:szCs w:val="20"/>
-        </w:rPr>
-        <w:t>1929.</w:t>
-      </w:r>
-      <w:r>
-        <w:rPr>
-          <w:rStyle w:val="naslov"/>
-          <w:sz w:val="20"/>
-          <w:szCs w:val="20"/>
-        </w:rPr>
-        <w:t xml:space="preserve"> Ljubljana: Založba ZRC, 2002.</w:t>
-      </w:r>
-    </w:p>
-    <w:p>
-      <w:pPr>
-        <w:pStyle w:val="Odstavekseznama"/>
-        <w:numPr>
-          <w:ilvl w:val="0"/>
-          <w:numId w:val="1"/>
-        </w:numPr>
-        <w:tabs>
-          <w:tab w:val="left" w:pos="426"/>
-        </w:tabs>
-        <w:jc w:val="both"/>
-        <w:rPr>
-          <w:sz w:val="20"/>
-          <w:szCs w:val="20"/>
-        </w:rPr>
-      </w:pPr>
+          <w:i/>
+          <w:sz w:val="20"/>
+          <w:szCs w:val="20"/>
+        </w:rPr>
+        <w:t xml:space="preserve"> </w:t>
+      </w:r>
       <w:proofErr w:type="spellStart"/>
       <w:r>
         <w:rPr>
-          <w:sz w:val="20"/>
-          <w:szCs w:val="20"/>
-        </w:rPr>
-        <w:t>Rahten</w:t>
+          <w:i/>
+          <w:sz w:val="20"/>
+          <w:szCs w:val="20"/>
+        </w:rPr>
+        <w:t>of</w:t>
       </w:r>
       <w:proofErr w:type="spellEnd"/>
       <w:r>
         <w:rPr>
-          <w:sz w:val="20"/>
-          <w:szCs w:val="20"/>
-        </w:rPr>
-        <w:t xml:space="preserve">, Andrej. »Slovenski pravniki na diplomatskem parketu do mednarodnega priznanja nove države.« </w:t>
-      </w:r>
-    </w:p>
-    <w:p>
-      <w:pPr>
-        <w:pStyle w:val="Odstavekseznama"/>
-        <w:numPr>
-          <w:ilvl w:val="0"/>
-          <w:numId w:val="1"/>
-        </w:numPr>
-        <w:tabs>
-          <w:tab w:val="left" w:pos="426"/>
-        </w:tabs>
-        <w:jc w:val="both"/>
-        <w:rPr>
-          <w:rStyle w:val="naslov"/>
-          <w:sz w:val="20"/>
-          <w:szCs w:val="20"/>
-        </w:rPr>
-      </w:pPr>
-      <w:r>
-        <w:rPr>
-          <w:i/>
-          <w:sz w:val="20"/>
-          <w:szCs w:val="20"/>
-        </w:rPr>
-        <w:t>Prispevki za novejšo zgodovino</w:t>
-      </w:r>
-      <w:r>
-        <w:rPr>
-          <w:sz w:val="20"/>
-          <w:szCs w:val="20"/>
-        </w:rPr>
-        <w:t xml:space="preserve"> 59, št. 2 (2019): 115–29.</w:t>
-      </w:r>
-    </w:p>
-    <w:p>
-      <w:pPr>
-        <w:pStyle w:val="Odstavekseznama"/>
-        <w:numPr>
-          <w:ilvl w:val="0"/>
-          <w:numId w:val="1"/>
-        </w:numPr>
-        <w:tabs>
-          <w:tab w:val="left" w:pos="426"/>
-        </w:tabs>
-        <w:autoSpaceDE w:val="0"/>
-        <w:autoSpaceDN w:val="0"/>
-        <w:adjustRightInd w:val="0"/>
-        <w:jc w:val="both"/>
-        <w:rPr>
-          <w:rFonts w:eastAsia="TimesNewRomanPSMT"/>
-          <w:sz w:val="20"/>
-          <w:szCs w:val="20"/>
-          <w:lang w:eastAsia="sl-SI"/>
-        </w:rPr>
-      </w:pPr>
-      <w:r>
-        <w:rPr>
-          <w:rFonts w:eastAsia="TimesNewRomanPSMT"/>
-          <w:sz w:val="20"/>
-          <w:szCs w:val="20"/>
-          <w:lang w:eastAsia="sl-SI"/>
-        </w:rPr>
-        <w:t xml:space="preserve">Ribičič, Ciril. </w:t>
-      </w:r>
-      <w:r>
-        <w:rPr>
-          <w:rFonts w:eastAsia="TimesNewRomanPSMT"/>
-          <w:i/>
-          <w:sz w:val="20"/>
-          <w:szCs w:val="20"/>
-          <w:lang w:eastAsia="sl-SI"/>
-        </w:rPr>
-        <w:t>Ustavnopravni vidiki osamosvajanja Slovenije.</w:t>
-      </w:r>
-      <w:r>
-        <w:rPr>
-          <w:rFonts w:eastAsia="TimesNewRomanPSMT"/>
-          <w:sz w:val="20"/>
-          <w:szCs w:val="20"/>
-          <w:lang w:eastAsia="sl-SI"/>
-        </w:rPr>
-        <w:t xml:space="preserve"> Ljubljana: Časopisni zavod Uradni list Republike </w:t>
-      </w:r>
-    </w:p>
-    <w:p>
-      <w:pPr>
-        <w:pStyle w:val="Odstavekseznama"/>
-        <w:numPr>
-          <w:ilvl w:val="0"/>
-          <w:numId w:val="1"/>
-        </w:numPr>
-        <w:tabs>
-          <w:tab w:val="left" w:pos="426"/>
-        </w:tabs>
-        <w:autoSpaceDE w:val="0"/>
-        <w:autoSpaceDN w:val="0"/>
-        <w:adjustRightInd w:val="0"/>
-        <w:jc w:val="both"/>
-        <w:rPr>
-          <w:rFonts w:eastAsia="TimesNewRomanPSMT"/>
-          <w:sz w:val="20"/>
-          <w:szCs w:val="20"/>
-          <w:lang w:eastAsia="sl-SI"/>
-        </w:rPr>
-      </w:pPr>
-      <w:r>
-        <w:rPr>
-          <w:rFonts w:eastAsia="TimesNewRomanPSMT"/>
-          <w:sz w:val="20"/>
-          <w:szCs w:val="20"/>
-          <w:lang w:eastAsia="sl-SI"/>
-        </w:rPr>
-        <w:t>Slovenije, 1992.</w:t>
-      </w:r>
-    </w:p>
-    <w:p>
-      <w:pPr>
-        <w:pStyle w:val="Odstavekseznama"/>
-        <w:numPr>
-          <w:ilvl w:val="0"/>
-          <w:numId w:val="1"/>
-        </w:numPr>
-        <w:tabs>
-          <w:tab w:val="left" w:pos="426"/>
-        </w:tabs>
-        <w:autoSpaceDE w:val="0"/>
-        <w:autoSpaceDN w:val="0"/>
-        <w:adjustRightInd w:val="0"/>
-        <w:jc w:val="both"/>
-        <w:rPr>
-          <w:rFonts w:eastAsia="TimesNewRomanPSMT"/>
-          <w:sz w:val="20"/>
-          <w:szCs w:val="20"/>
-          <w:lang w:eastAsia="sl-SI"/>
-        </w:rPr>
-      </w:pPr>
-      <w:r>
-        <w:rPr>
-          <w:rFonts w:eastAsia="TimesNewRomanPSMT"/>
-          <w:sz w:val="20"/>
-          <w:szCs w:val="20"/>
-          <w:lang w:eastAsia="sl-SI"/>
-        </w:rPr>
-        <w:t xml:space="preserve">Stavbar, Vlasta. </w:t>
-      </w:r>
-      <w:r>
-        <w:rPr>
-          <w:rFonts w:eastAsia="TimesNewRomanPSMT"/>
-          <w:i/>
-          <w:sz w:val="20"/>
-          <w:szCs w:val="20"/>
-          <w:lang w:eastAsia="sl-SI"/>
-        </w:rPr>
-        <w:t>Majniška deklaracija in deklaracijsko gibanje.</w:t>
-      </w:r>
-      <w:r>
-        <w:rPr>
-          <w:rFonts w:eastAsia="TimesNewRomanPSMT"/>
-          <w:sz w:val="20"/>
-          <w:szCs w:val="20"/>
-          <w:lang w:eastAsia="sl-SI"/>
-        </w:rPr>
-        <w:t xml:space="preserve"> Maribor: Založba Pivec, 2017.</w:t>
-      </w:r>
-    </w:p>
-    <w:p>
-      <w:pPr>
-        <w:pStyle w:val="Odstavekseznama"/>
-        <w:numPr>
-          <w:ilvl w:val="0"/>
-          <w:numId w:val="1"/>
-        </w:numPr>
-        <w:tabs>
-          <w:tab w:val="left" w:pos="426"/>
-        </w:tabs>
-        <w:jc w:val="both"/>
-        <w:rPr>
-          <w:sz w:val="20"/>
-          <w:szCs w:val="20"/>
-        </w:rPr>
-      </w:pPr>
-      <w:proofErr w:type="spellStart"/>
-      <w:r>
-        <w:rPr>
-          <w:sz w:val="20"/>
-          <w:szCs w:val="20"/>
-        </w:rPr>
-        <w:t>Šišić</w:t>
-      </w:r>
-      <w:proofErr w:type="spellEnd"/>
-      <w:r>
-        <w:rPr>
-          <w:sz w:val="20"/>
-          <w:szCs w:val="20"/>
-        </w:rPr>
-        <w:t xml:space="preserve">, Ferdo. </w:t>
-      </w:r>
-      <w:r>
-        <w:rPr>
-          <w:i/>
-          <w:sz w:val="20"/>
-          <w:szCs w:val="20"/>
-        </w:rPr>
-        <w:t>Dokumenti o postanku Kraljevine Srba, Hrvata i Slovenaca, 1914–1919.</w:t>
-      </w:r>
-      <w:r>
-        <w:rPr>
-          <w:sz w:val="20"/>
-          <w:szCs w:val="20"/>
-        </w:rPr>
-        <w:t xml:space="preserve"> Zagreb: Matica Hrvatska, </w:t>
-      </w:r>
-    </w:p>
-    <w:p>
-      <w:pPr>
-        <w:pStyle w:val="Odstavekseznama"/>
-        <w:numPr>
-          <w:ilvl w:val="0"/>
-          <w:numId w:val="1"/>
-        </w:numPr>
-        <w:tabs>
-          <w:tab w:val="left" w:pos="426"/>
-        </w:tabs>
-        <w:jc w:val="both"/>
-        <w:rPr>
-          <w:sz w:val="20"/>
-          <w:szCs w:val="20"/>
-        </w:rPr>
-      </w:pPr>
-      <w:r>
-        <w:rPr>
-          <w:sz w:val="20"/>
-          <w:szCs w:val="20"/>
-        </w:rPr>
-        <w:t>1920.</w:t>
-      </w:r>
-    </w:p>
-    <w:p>
-      <w:pPr>
-        <w:pStyle w:val="Odstavekseznama"/>
-        <w:numPr>
-          <w:ilvl w:val="0"/>
-          <w:numId w:val="1"/>
-        </w:numPr>
-        <w:tabs>
-          <w:tab w:val="left" w:pos="426"/>
-        </w:tabs>
-        <w:jc w:val="both"/>
-        <w:rPr>
-          <w:sz w:val="20"/>
-          <w:szCs w:val="20"/>
-        </w:rPr>
-      </w:pPr>
-      <w:r>
-        <w:rPr>
-          <w:sz w:val="20"/>
-          <w:szCs w:val="20"/>
-        </w:rPr>
-        <w:t xml:space="preserve">Škrk, Mirjam. »Profesorji Ivan Žolger, Ivan Tomšič in Stanko Peterlin ter njihovi prispevki k nastanku </w:t>
-      </w:r>
-    </w:p>
-    <w:p>
-      <w:pPr>
-        <w:pStyle w:val="Odstavekseznama"/>
-        <w:numPr>
-          <w:ilvl w:val="0"/>
-          <w:numId w:val="1"/>
-        </w:numPr>
-        <w:tabs>
-          <w:tab w:val="left" w:pos="426"/>
-        </w:tabs>
-        <w:jc w:val="both"/>
-        <w:rPr>
-          <w:sz w:val="20"/>
-          <w:szCs w:val="20"/>
-        </w:rPr>
-      </w:pPr>
-      <w:r>
-        <w:rPr>
-          <w:sz w:val="20"/>
-          <w:szCs w:val="20"/>
-        </w:rPr>
-        <w:t xml:space="preserve">slovenske države.« </w:t>
-      </w:r>
-      <w:r>
-        <w:rPr>
-          <w:i/>
-          <w:sz w:val="20"/>
-          <w:szCs w:val="20"/>
-        </w:rPr>
-        <w:t>Prispevki za novejšo zgodovino</w:t>
-      </w:r>
-      <w:r>
-        <w:rPr>
-          <w:sz w:val="20"/>
-          <w:szCs w:val="20"/>
-        </w:rPr>
-        <w:t xml:space="preserve"> 59, št. 2 (2019): 95–114.</w:t>
-      </w:r>
-    </w:p>
-    <w:p>
-      <w:pPr>
-        <w:pStyle w:val="Odstavekseznama"/>
-        <w:numPr>
-          <w:ilvl w:val="0"/>
-          <w:numId w:val="1"/>
-        </w:numPr>
-        <w:tabs>
-          <w:tab w:val="left" w:pos="426"/>
-        </w:tabs>
-        <w:jc w:val="both"/>
-        <w:rPr>
-          <w:sz w:val="20"/>
-          <w:szCs w:val="20"/>
-        </w:rPr>
-      </w:pPr>
-      <w:proofErr w:type="spellStart"/>
-      <w:r>
-        <w:rPr>
-          <w:i/>
-          <w:sz w:val="20"/>
-          <w:szCs w:val="20"/>
-        </w:rPr>
-        <w:t>The</w:t>
-      </w:r>
-      <w:proofErr w:type="spellEnd"/>
-      <w:r>
-        <w:rPr>
-          <w:i/>
-          <w:sz w:val="20"/>
-          <w:szCs w:val="20"/>
-        </w:rPr>
-        <w:t xml:space="preserve"> </w:t>
-      </w:r>
-      <w:proofErr w:type="spellStart"/>
-      <w:r>
-        <w:rPr>
-          <w:i/>
-          <w:sz w:val="20"/>
-          <w:szCs w:val="20"/>
-        </w:rPr>
-        <w:t>Peace</w:t>
-      </w:r>
-      <w:proofErr w:type="spellEnd"/>
-      <w:r>
-        <w:rPr>
-          <w:i/>
-          <w:sz w:val="20"/>
-          <w:szCs w:val="20"/>
-        </w:rPr>
-        <w:t xml:space="preserve"> </w:t>
-      </w:r>
-      <w:proofErr w:type="spellStart"/>
-      <w:r>
-        <w:rPr>
-          <w:i/>
-          <w:sz w:val="20"/>
-          <w:szCs w:val="20"/>
-        </w:rPr>
-        <w:t>T</w:t>
-      </w:r>
-      <w:r>
-        <w:rPr>
-          <w:i/>
-          <w:sz w:val="20"/>
-          <w:szCs w:val="20"/>
-        </w:rPr>
-        <w:t>reaty</w:t>
-      </w:r>
-      <w:proofErr w:type="spellEnd"/>
-      <w:r>
-        <w:rPr>
-          <w:i/>
-          <w:sz w:val="20"/>
-          <w:szCs w:val="20"/>
-        </w:rPr>
-        <w:t xml:space="preserve"> </w:t>
-      </w:r>
-      <w:proofErr w:type="spellStart"/>
-      <w:r>
-        <w:rPr>
-          <w:i/>
-          <w:sz w:val="20"/>
-          <w:szCs w:val="20"/>
-        </w:rPr>
-        <w:t>of</w:t>
-      </w:r>
-      <w:proofErr w:type="spellEnd"/>
-      <w:r>
-        <w:rPr>
           <w:i/>
           <w:sz w:val="20"/>
           <w:szCs w:val="20"/>
@@ -5546,9 +5126,9 @@
         </w:rPr>
         <w:t>, 28.6.1919.</w:t>
       </w:r>
-      <w:bookmarkStart w:id="8" w:name="_Toc314480940"/>
-      <w:bookmarkStart w:id="9" w:name="_Toc339960141"/>
-      <w:bookmarkStart w:id="10" w:name="_Toc341362020"/>
+      <w:bookmarkStart w:id="7" w:name="_Toc314480940"/>
+      <w:bookmarkStart w:id="8" w:name="_Toc339960141"/>
+      <w:bookmarkStart w:id="9" w:name="_Toc341362020"/>
       <w:r>
         <w:rPr>
           <w:sz w:val="20"/>
@@ -5568,9 +5148,9 @@
           <w:t>http://net.lib.byu.edu/~rdh7/wwi/versailles.html</w:t>
         </w:r>
       </w:hyperlink>
+      <w:bookmarkEnd w:id="7"/>
       <w:bookmarkEnd w:id="8"/>
       <w:bookmarkEnd w:id="9"/>
-      <w:bookmarkEnd w:id="10"/>
       <w:r>
         <w:rPr>
           <w:rStyle w:val="Hiperpovezava"/>
@@ -5701,7 +5281,7 @@
           <w:sz w:val="20"/>
           <w:szCs w:val="20"/>
         </w:rPr>
-        <w:t xml:space="preserve">, 10 September 1919. Dostopno na: </w:t>
+        <w:t>, 10 September 1919. Dostopno na: http://www.austlii.edu.au/au/other/dfat/treaties/1920/3.html.</w:t>
       </w:r>
     </w:p>
     <w:p>
@@ -5716,16 +5296,38 @@
         </w:tabs>
         <w:jc w:val="both"/>
         <w:rPr>
-          <w:sz w:val="20"/>
-          <w:szCs w:val="20"/>
-        </w:rPr>
-      </w:pPr>
-      <w:r>
-        <w:rPr>
-          <w:sz w:val="20"/>
-          <w:szCs w:val="20"/>
-        </w:rPr>
-        <w:t>http://www.austlii.edu.au/au/other/dfat/treaties/1920/3.html.</w:t>
+          <w:rStyle w:val="apple-converted-space"/>
+          <w:sz w:val="20"/>
+          <w:szCs w:val="20"/>
+        </w:rPr>
+      </w:pPr>
+      <w:r>
+        <w:rPr>
+          <w:bCs/>
+          <w:sz w:val="20"/>
+          <w:szCs w:val="20"/>
+          <w:shd w:val="clear" w:color="auto" w:fill="FFFFFF"/>
+        </w:rPr>
+        <w:t xml:space="preserve">Türk, Danilo. </w:t>
+      </w:r>
+      <w:r>
+        <w:rPr>
+          <w:rStyle w:val="apple-converted-space"/>
+          <w:i/>
+          <w:sz w:val="20"/>
+          <w:szCs w:val="20"/>
+          <w:shd w:val="clear" w:color="auto" w:fill="FFFFFF"/>
+        </w:rPr>
+        <w:t>Temelji mednarodnega prava.</w:t>
+      </w:r>
+      <w:r>
+        <w:rPr>
+          <w:rStyle w:val="apple-converted-space"/>
+          <w:sz w:val="20"/>
+          <w:szCs w:val="20"/>
+          <w:shd w:val="clear" w:color="auto" w:fill="FFFFFF"/>
+        </w:rPr>
+        <w:t xml:space="preserve"> Ljubljana: GV Založba, 2007.</w:t>
       </w:r>
     </w:p>
     <w:p>
@@ -5740,38 +5342,52 @@
         </w:tabs>
         <w:jc w:val="both"/>
         <w:rPr>
-          <w:rStyle w:val="apple-converted-space"/>
-          <w:sz w:val="20"/>
-          <w:szCs w:val="20"/>
-        </w:rPr>
-      </w:pPr>
-      <w:r>
-        <w:rPr>
-          <w:bCs/>
-          <w:sz w:val="20"/>
-          <w:szCs w:val="20"/>
-          <w:shd w:val="clear" w:color="auto" w:fill="FFFFFF"/>
-        </w:rPr>
-        <w:t xml:space="preserve">Türk, Danilo. </w:t>
-      </w:r>
-      <w:r>
-        <w:rPr>
-          <w:rStyle w:val="apple-converted-space"/>
-          <w:i/>
-          <w:sz w:val="20"/>
-          <w:szCs w:val="20"/>
-          <w:shd w:val="clear" w:color="auto" w:fill="FFFFFF"/>
-        </w:rPr>
-        <w:t>Temelji mednarodnega prava.</w:t>
-      </w:r>
-      <w:r>
-        <w:rPr>
-          <w:rStyle w:val="apple-converted-space"/>
-          <w:sz w:val="20"/>
-          <w:szCs w:val="20"/>
-          <w:shd w:val="clear" w:color="auto" w:fill="FFFFFF"/>
-        </w:rPr>
-        <w:t xml:space="preserve"> Ljubljana: GV Založba, 2007.</w:t>
+          <w:sz w:val="20"/>
+          <w:szCs w:val="20"/>
+        </w:rPr>
+      </w:pPr>
+      <w:r>
+        <w:rPr>
+          <w:i/>
+          <w:sz w:val="20"/>
+          <w:szCs w:val="20"/>
+        </w:rPr>
+        <w:t xml:space="preserve">Ustav za </w:t>
+      </w:r>
+      <w:proofErr w:type="spellStart"/>
+      <w:r>
+        <w:rPr>
+          <w:i/>
+          <w:sz w:val="20"/>
+          <w:szCs w:val="20"/>
+        </w:rPr>
+        <w:t>Kraljevinu</w:t>
+      </w:r>
+      <w:proofErr w:type="spellEnd"/>
+      <w:r>
+        <w:rPr>
+          <w:i/>
+          <w:sz w:val="20"/>
+          <w:szCs w:val="20"/>
+        </w:rPr>
+        <w:t xml:space="preserve"> </w:t>
+      </w:r>
+      <w:proofErr w:type="spellStart"/>
+      <w:r>
+        <w:rPr>
+          <w:i/>
+          <w:sz w:val="20"/>
+          <w:szCs w:val="20"/>
+        </w:rPr>
+        <w:t>Srbiju</w:t>
+      </w:r>
+      <w:proofErr w:type="spellEnd"/>
+      <w:r>
+        <w:rPr>
+          <w:sz w:val="20"/>
+          <w:szCs w:val="20"/>
+        </w:rPr>
+        <w:t>. Beograd: Državna štamparija Kraljevine Srbije, 1903.</w:t>
       </w:r>
     </w:p>
     <w:p>
@@ -5790,40 +5406,29 @@
           <w:szCs w:val="20"/>
         </w:rPr>
       </w:pPr>
-      <w:r>
-        <w:rPr>
-          <w:i/>
-          <w:sz w:val="20"/>
-          <w:szCs w:val="20"/>
-        </w:rPr>
-        <w:t xml:space="preserve">Ustav za </w:t>
-      </w:r>
       <w:proofErr w:type="spellStart"/>
       <w:r>
         <w:rPr>
-          <w:i/>
-          <w:sz w:val="20"/>
-          <w:szCs w:val="20"/>
-        </w:rPr>
-        <w:t>Kraljevinu</w:t>
+          <w:sz w:val="20"/>
+          <w:szCs w:val="20"/>
+        </w:rPr>
+        <w:t>Vukas</w:t>
       </w:r>
       <w:proofErr w:type="spellEnd"/>
       <w:r>
         <w:rPr>
-          <w:i/>
-          <w:sz w:val="20"/>
-          <w:szCs w:val="20"/>
-        </w:rPr>
-        <w:t xml:space="preserve"> </w:t>
+          <w:sz w:val="20"/>
+          <w:szCs w:val="20"/>
+        </w:rPr>
+        <w:t xml:space="preserve">, </w:t>
       </w:r>
       <w:proofErr w:type="spellStart"/>
       <w:r>
         <w:rPr>
-          <w:i/>
-          <w:sz w:val="20"/>
-          <w:szCs w:val="20"/>
-        </w:rPr>
-        <w:t>Srbiju</w:t>
+          <w:sz w:val="20"/>
+          <w:szCs w:val="20"/>
+        </w:rPr>
+        <w:t>Budislav</w:t>
       </w:r>
       <w:proofErr w:type="spellEnd"/>
       <w:r>
@@ -5831,7 +5436,22 @@
           <w:sz w:val="20"/>
           <w:szCs w:val="20"/>
         </w:rPr>
-        <w:t>. Beograd: Državna štamparija Kraljevine Srbije, 1903.</w:t>
+        <w:t xml:space="preserve">. </w:t>
+      </w:r>
+      <w:r>
+        <w:rPr>
+          <w:i/>
+          <w:sz w:val="20"/>
+          <w:szCs w:val="20"/>
+        </w:rPr>
+        <w:t>Hrvatska državnost s gledišta međunarodnog prava.</w:t>
+      </w:r>
+      <w:r>
+        <w:rPr>
+          <w:sz w:val="20"/>
+          <w:szCs w:val="20"/>
+        </w:rPr>
+        <w:t xml:space="preserve"> Zagreb: Pravni fakultet, 2002.</w:t>
       </w:r>
     </w:p>
     <w:p>
@@ -5850,13 +5470,20 @@
           <w:szCs w:val="20"/>
         </w:rPr>
       </w:pPr>
+      <w:r>
+        <w:rPr>
+          <w:sz w:val="20"/>
+          <w:szCs w:val="20"/>
+        </w:rPr>
+        <w:t xml:space="preserve">Zečević, </w:t>
+      </w:r>
       <w:proofErr w:type="spellStart"/>
       <w:r>
         <w:rPr>
           <w:sz w:val="20"/>
           <w:szCs w:val="20"/>
         </w:rPr>
-        <w:t>Vukas</w:t>
+        <w:t>Momčilo</w:t>
       </w:r>
       <w:proofErr w:type="spellEnd"/>
       <w:r>
@@ -5864,22 +5491,6 @@
           <w:sz w:val="20"/>
           <w:szCs w:val="20"/>
         </w:rPr>
-        <w:t xml:space="preserve">, </w:t>
-      </w:r>
-      <w:proofErr w:type="spellStart"/>
-      <w:r>
-        <w:rPr>
-          <w:sz w:val="20"/>
-          <w:szCs w:val="20"/>
-        </w:rPr>
-        <w:t>Budislav</w:t>
-      </w:r>
-      <w:proofErr w:type="spellEnd"/>
-      <w:r>
-        <w:rPr>
-          <w:sz w:val="20"/>
-          <w:szCs w:val="20"/>
-        </w:rPr>
         <w:t xml:space="preserve">. </w:t>
       </w:r>
       <w:r>
@@ -5888,81 +5499,10 @@
           <w:sz w:val="20"/>
           <w:szCs w:val="20"/>
         </w:rPr>
-        <w:t>Hrvatska državnost s gledišta međunarodnog prava.</w:t>
-      </w:r>
-      <w:r>
-        <w:rPr>
-          <w:sz w:val="20"/>
-          <w:szCs w:val="20"/>
-        </w:rPr>
-        <w:t xml:space="preserve"> Zagreb: Pravni fakultet, 2002.</w:t>
-      </w:r>
-    </w:p>
-    <w:p>
-      <w:pPr>
-        <w:pStyle w:val="Odstavekseznama"/>
-        <w:numPr>
-          <w:ilvl w:val="0"/>
-          <w:numId w:val="1"/>
-        </w:numPr>
-        <w:tabs>
-          <w:tab w:val="left" w:pos="426"/>
-        </w:tabs>
-        <w:jc w:val="both"/>
-        <w:rPr>
-          <w:i/>
-          <w:sz w:val="20"/>
-          <w:szCs w:val="20"/>
-        </w:rPr>
-      </w:pPr>
-      <w:r>
-        <w:rPr>
-          <w:sz w:val="20"/>
-          <w:szCs w:val="20"/>
-        </w:rPr>
-        <w:t xml:space="preserve">Zečević, </w:t>
-      </w:r>
-      <w:proofErr w:type="spellStart"/>
-      <w:r>
-        <w:rPr>
-          <w:sz w:val="20"/>
-          <w:szCs w:val="20"/>
-        </w:rPr>
-        <w:t>Momčilo</w:t>
-      </w:r>
-      <w:proofErr w:type="spellEnd"/>
-      <w:r>
-        <w:rPr>
-          <w:sz w:val="20"/>
-          <w:szCs w:val="20"/>
-        </w:rPr>
-        <w:t xml:space="preserve">. </w:t>
-      </w:r>
-      <w:r>
-        <w:rPr>
-          <w:i/>
-          <w:sz w:val="20"/>
-          <w:szCs w:val="20"/>
-        </w:rPr>
         <w:t xml:space="preserve">Slovenska ljudska stranka in jugoslovansko zedinjenje 1917–1921: Od majniške deklaracije </w:t>
       </w:r>
-    </w:p>
-    <w:p>
-      <w:pPr>
-        <w:pStyle w:val="Odstavekseznama"/>
-        <w:numPr>
-          <w:ilvl w:val="0"/>
-          <w:numId w:val="1"/>
-        </w:numPr>
-        <w:tabs>
-          <w:tab w:val="left" w:pos="426"/>
-        </w:tabs>
-        <w:jc w:val="both"/>
-        <w:rPr>
-          <w:sz w:val="20"/>
-          <w:szCs w:val="20"/>
-        </w:rPr>
-      </w:pPr>
+      <w:bookmarkStart w:id="10" w:name="_GoBack"/>
+      <w:bookmarkEnd w:id="10"/>
       <w:r>
         <w:rPr>
           <w:i/>
@@ -6262,80 +5802,80 @@
           <w:sz w:val="20"/>
           <w:lang w:val="en-GB"/>
         </w:rPr>
-        <w:t xml:space="preserve">The State of SHS fulfilled all of the fundamental criteria that would later be also formally confirmed by the </w:t>
+        <w:t>The State of SHS fulfilled all of the fundamental criteria that would later be also formally confirmed by the Montevideo Convention: a permanent population, defined territory, and effective government, which nevertheless did not encompass all the areas of the former Austria-Hungary defined by the executive authorities.</w:t>
+      </w:r>
+      <w:r>
+        <w:rPr>
+          <w:sz w:val="20"/>
+        </w:rPr>
+        <w:t xml:space="preserve"> </w:t>
       </w:r>
       <w:r>
         <w:rPr>
           <w:sz w:val="20"/>
           <w:lang w:val="en-GB"/>
         </w:rPr>
+        <w:t>At the same time, the state had the capacity to enter into relations with other subjects of international law, which implied the recognition of the State of SHS by certain other such subjects.</w:t>
+      </w:r>
+      <w:r>
+        <w:rPr>
+          <w:sz w:val="20"/>
+        </w:rPr>
+        <w:t xml:space="preserve"> </w:t>
+      </w:r>
+      <w:r>
+        <w:rPr>
+          <w:sz w:val="20"/>
+          <w:lang w:val="en-GB"/>
+        </w:rPr>
+        <w:t>In the second part, the contribution analyses the various interpretations of the December 1 Act that proclaimed the establishment of the Kingdom of Serbs, Croats and Slovenes.</w:t>
+      </w:r>
+      <w:r>
+        <w:rPr>
+          <w:sz w:val="20"/>
+        </w:rPr>
+        <w:t xml:space="preserve"> </w:t>
+      </w:r>
+      <w:r>
+        <w:rPr>
+          <w:sz w:val="20"/>
+          <w:lang w:val="en-GB"/>
+        </w:rPr>
+        <w:t>The analysis of this Act leads to the conclusion that the process of unification exceeded the powers of the Central Committee of the National Council in Zagreb as well as of the delegation appointed for the realisation of the act of unification.</w:t>
+      </w:r>
+      <w:r>
+        <w:rPr>
+          <w:sz w:val="20"/>
+        </w:rPr>
+        <w:t xml:space="preserve"> </w:t>
+      </w:r>
+      <w:r>
+        <w:rPr>
+          <w:sz w:val="20"/>
+          <w:lang w:val="en-GB"/>
+        </w:rPr>
+        <w:t>Primarily, most of the decisions within the National Council in Zagreb were made by the three-member presidency of the Central Committee, while the very act of unification appointed 28 members that had not been selected at a plenary meeting.</w:t>
+      </w:r>
+      <w:r>
+        <w:rPr>
+          <w:sz w:val="20"/>
+        </w:rPr>
+        <w:t xml:space="preserve"> </w:t>
+      </w:r>
+      <w:r>
+        <w:rPr>
+          <w:sz w:val="20"/>
+          <w:lang w:val="en-GB"/>
+        </w:rPr>
+        <w:t xml:space="preserve">The delegation that went to Belgrade also overlooked </w:t>
+      </w:r>
+      <w:r>
+        <w:rPr>
+          <w:sz w:val="20"/>
+          <w:lang w:val="en-GB"/>
+        </w:rPr>
         <w:lastRenderedPageBreak/>
-        <w:t>Montevideo Convention: a permanent population, defined territory, and effective government, which nevertheless did not encompass all the areas of the former Austria-Hungary defined by the executive authorities.</w:t>
-      </w:r>
-      <w:r>
-        <w:rPr>
-          <w:sz w:val="20"/>
-        </w:rPr>
-        <w:t xml:space="preserve"> </w:t>
-      </w:r>
-      <w:r>
-        <w:rPr>
-          <w:sz w:val="20"/>
-          <w:lang w:val="en-GB"/>
-        </w:rPr>
-        <w:t>At the same time, the state had the capacity to enter into relations with other subjects of international law, which implied the recognition of the State of SHS by certain other such subjects.</w:t>
-      </w:r>
-      <w:r>
-        <w:rPr>
-          <w:sz w:val="20"/>
-        </w:rPr>
-        <w:t xml:space="preserve"> </w:t>
-      </w:r>
-      <w:r>
-        <w:rPr>
-          <w:sz w:val="20"/>
-          <w:lang w:val="en-GB"/>
-        </w:rPr>
-        <w:t>In the second part, the contribution analyses the various interpretations of the December 1 Act that proclaimed the establishment of the Kingdom of Serbs, Croats and Slovenes.</w:t>
-      </w:r>
-      <w:r>
-        <w:rPr>
-          <w:sz w:val="20"/>
-        </w:rPr>
-        <w:t xml:space="preserve"> </w:t>
-      </w:r>
-      <w:r>
-        <w:rPr>
-          <w:sz w:val="20"/>
-          <w:lang w:val="en-GB"/>
-        </w:rPr>
-        <w:t>The analysis of this Act leads to the conclusion that the process of unification exceeded the powers of the Central Committee of the National Council in Zagreb as well as of the delegation appointed for the realisation of the act of unification.</w:t>
-      </w:r>
-      <w:r>
-        <w:rPr>
-          <w:sz w:val="20"/>
-        </w:rPr>
-        <w:t xml:space="preserve"> </w:t>
-      </w:r>
-      <w:r>
-        <w:rPr>
-          <w:sz w:val="20"/>
-          <w:lang w:val="en-GB"/>
-        </w:rPr>
-        <w:t>Primarily, most of the decisions within the National Council in Zagreb were made by the three-member presidency of the Central Committee, while the very act of unification appointed 28 members that had not been selected at a plenary meeting.</w:t>
-      </w:r>
-      <w:r>
-        <w:rPr>
-          <w:sz w:val="20"/>
-        </w:rPr>
-        <w:t xml:space="preserve"> </w:t>
-      </w:r>
-      <w:r>
-        <w:rPr>
-          <w:sz w:val="20"/>
-          <w:lang w:val="en-GB"/>
-        </w:rPr>
-        <w:t>The delegation that went to Belgrade also overlooked the binding instructions, while the signed December 1 Act was also not ratified as necessary, which would have been in accordance with the contemporaneous system.</w:t>
+        <w:t>the binding instructions, while the signed December 1 Act was also not ratified as necessary, which would have been in accordance with the contemporaneous system.</w:t>
       </w:r>
       <w:r>
         <w:rPr>
@@ -9736,19 +9276,7 @@
             <w:szCs w:val="20"/>
             <w:u w:val="none"/>
           </w:rPr>
-          <w:t>http://net.lib.byu.edu/~rdh7/</w:t>
-        </w:r>
-        <w:bookmarkStart w:id="5" w:name="_GoBack"/>
-        <w:bookmarkEnd w:id="5"/>
-        <w:r>
-          <w:rPr>
-            <w:rStyle w:val="Hiperpovezava"/>
-            <w:color w:val="auto"/>
-            <w:sz w:val="20"/>
-            <w:szCs w:val="20"/>
-            <w:u w:val="none"/>
-          </w:rPr>
-          <w:t>wwi/versailles.html</w:t>
+          <w:t>http://net.lib.byu.edu/~rdh7/wwi/versailles.html</w:t>
         </w:r>
       </w:hyperlink>
       <w:r>
@@ -11914,7 +11442,7 @@
 </file>
 
 <file path=customXml/itemProps1.xml><?xml version="1.0" encoding="utf-8"?>
-<ds:datastoreItem xmlns:ds="http://schemas.openxmlformats.org/officeDocument/2006/customXml" ds:itemID="{FEAFA242-75DE-45EF-B1F5-5B6AFF1FF39B}">
+<ds:datastoreItem xmlns:ds="http://schemas.openxmlformats.org/officeDocument/2006/customXml" ds:itemID="{7712B469-525E-4C00-A025-6645D5B6BFB4}">
   <ds:schemaRefs>
     <ds:schemaRef ds:uri="http://schemas.openxmlformats.org/officeDocument/2006/bibliography"/>
   </ds:schemaRefs>

</xml_diff>